<commit_message>
phase 2 progress - sensor use cases
</commit_message>
<xml_diff>
--- a/Phase 2/Phase2-partial.docx
+++ b/Phase 2/Phase2-partial.docx
@@ -4185,7 +4185,7 @@
               <w:spacing w:line="360" w:lineRule="auto"/>
               <w:ind w:left="0" w:firstLine="0"/>
               <w:rPr>
-                <w:rFonts w:ascii="Arial" w:hAnsi="Arial" w:cs="Arial" w:hint="eastAsia"/>
+                <w:rFonts w:ascii="Arial" w:hAnsi="Arial" w:cs="Arial"/>
               </w:rPr>
             </w:pPr>
             <w:r>
@@ -4392,7 +4392,7 @@
               <w:spacing w:line="360" w:lineRule="auto"/>
               <w:ind w:leftChars="0"/>
               <w:rPr>
-                <w:rFonts w:ascii="Arial" w:hAnsi="Arial" w:cs="Arial" w:hint="eastAsia"/>
+                <w:rFonts w:ascii="Arial" w:hAnsi="Arial" w:cs="Arial"/>
               </w:rPr>
             </w:pPr>
             <w:r>
@@ -4467,7 +4467,7 @@
               <w:spacing w:line="360" w:lineRule="auto"/>
               <w:ind w:left="0" w:firstLine="0"/>
               <w:rPr>
-                <w:rFonts w:ascii="Arial" w:hAnsi="Arial" w:cs="Arial" w:hint="eastAsia"/>
+                <w:rFonts w:ascii="Arial" w:hAnsi="Arial" w:cs="Arial"/>
               </w:rPr>
             </w:pPr>
             <w:r>
@@ -5101,7 +5101,7 @@
               <w:spacing w:line="360" w:lineRule="auto"/>
               <w:ind w:left="0" w:firstLine="0"/>
               <w:rPr>
-                <w:rFonts w:ascii="Arial" w:hAnsi="Arial" w:cs="Arial" w:hint="eastAsia"/>
+                <w:rFonts w:ascii="Arial" w:hAnsi="Arial" w:cs="Arial"/>
               </w:rPr>
             </w:pPr>
             <w:r>
@@ -5995,7 +5995,7 @@
               <w:spacing w:line="360" w:lineRule="auto"/>
               <w:ind w:left="0" w:firstLine="0"/>
               <w:rPr>
-                <w:rFonts w:ascii="Arial" w:hAnsi="Arial" w:cs="Arial" w:hint="eastAsia"/>
+                <w:rFonts w:ascii="Arial" w:hAnsi="Arial" w:cs="Arial"/>
               </w:rPr>
             </w:pPr>
             <w:r>
@@ -6190,7 +6190,7 @@
               <w:spacing w:line="360" w:lineRule="auto"/>
               <w:ind w:leftChars="0"/>
               <w:rPr>
-                <w:rFonts w:ascii="Arial" w:hAnsi="Arial" w:cs="Arial" w:hint="eastAsia"/>
+                <w:rFonts w:ascii="Arial" w:hAnsi="Arial" w:cs="Arial"/>
               </w:rPr>
             </w:pPr>
             <w:r>
@@ -6265,7 +6265,7 @@
               <w:spacing w:line="360" w:lineRule="auto"/>
               <w:ind w:left="0" w:firstLine="0"/>
               <w:rPr>
-                <w:rFonts w:ascii="Arial" w:hAnsi="Arial" w:cs="Arial" w:hint="eastAsia"/>
+                <w:rFonts w:ascii="Arial" w:hAnsi="Arial" w:cs="Arial"/>
               </w:rPr>
             </w:pPr>
             <w:r>
@@ -6922,7 +6922,7 @@
               <w:spacing w:line="360" w:lineRule="auto"/>
               <w:ind w:left="0" w:firstLine="0"/>
               <w:rPr>
-                <w:rFonts w:ascii="Arial" w:hAnsi="Arial" w:cs="Arial" w:hint="eastAsia"/>
+                <w:rFonts w:ascii="Arial" w:hAnsi="Arial" w:cs="Arial"/>
               </w:rPr>
             </w:pPr>
             <w:r>
@@ -7920,7 +7920,7 @@
               <w:spacing w:line="360" w:lineRule="auto"/>
               <w:ind w:left="0" w:firstLine="0"/>
               <w:rPr>
-                <w:rFonts w:ascii="Arial" w:hAnsi="Arial" w:cs="Arial" w:hint="eastAsia"/>
+                <w:rFonts w:ascii="Arial" w:hAnsi="Arial" w:cs="Arial"/>
               </w:rPr>
             </w:pPr>
             <w:r>
@@ -8691,7 +8691,7 @@
             <w:pPr>
               <w:spacing w:line="360" w:lineRule="auto"/>
               <w:rPr>
-                <w:rFonts w:ascii="Arial" w:hAnsi="Arial" w:cs="Arial" w:hint="eastAsia"/>
+                <w:rFonts w:ascii="Arial" w:hAnsi="Arial" w:cs="Arial"/>
               </w:rPr>
             </w:pPr>
             <w:r>
@@ -8761,7 +8761,7 @@
               <w:spacing w:line="360" w:lineRule="auto"/>
               <w:ind w:left="0" w:firstLine="0"/>
               <w:rPr>
-                <w:rFonts w:ascii="Arial" w:hAnsi="Arial" w:cs="Arial" w:hint="eastAsia"/>
+                <w:rFonts w:ascii="Arial" w:hAnsi="Arial" w:cs="Arial"/>
               </w:rPr>
             </w:pPr>
             <w:r>
@@ -8880,7 +8880,7 @@
               <w:spacing w:line="360" w:lineRule="auto"/>
               <w:ind w:leftChars="0"/>
               <w:rPr>
-                <w:rFonts w:ascii="Arial" w:hAnsi="Arial" w:cs="Arial" w:hint="eastAsia"/>
+                <w:rFonts w:ascii="Arial" w:hAnsi="Arial" w:cs="Arial"/>
               </w:rPr>
             </w:pPr>
             <w:r>
@@ -9623,7 +9623,7 @@
               <w:spacing w:line="360" w:lineRule="auto"/>
               <w:ind w:left="0" w:firstLine="0"/>
               <w:rPr>
-                <w:rFonts w:ascii="Arial" w:hAnsi="Arial" w:cs="Arial" w:hint="eastAsia"/>
+                <w:rFonts w:ascii="Arial" w:hAnsi="Arial" w:cs="Arial"/>
               </w:rPr>
             </w:pPr>
             <w:r>
@@ -9754,7 +9754,7 @@
               <w:spacing w:line="360" w:lineRule="auto"/>
               <w:ind w:leftChars="0"/>
               <w:rPr>
-                <w:rFonts w:ascii="Arial" w:hAnsi="Arial" w:cs="Arial" w:hint="eastAsia"/>
+                <w:rFonts w:ascii="Arial" w:hAnsi="Arial" w:cs="Arial"/>
               </w:rPr>
             </w:pPr>
             <w:r>
@@ -10310,13 +10310,7 @@
               <w:rPr>
                 <w:rFonts w:ascii="Arial" w:hAnsi="Arial" w:cs="Arial"/>
               </w:rPr>
-              <w:t>User</w:t>
-            </w:r>
-            <w:r>
-              <w:rPr>
-                <w:rFonts w:ascii="Arial" w:hAnsi="Arial" w:cs="Arial"/>
-              </w:rPr>
-              <w:t>, Lighting equipment, Heater, Air conditioner</w:t>
+              <w:t>User, Lighting equipment, Heater, Air conditioner</w:t>
             </w:r>
           </w:p>
         </w:tc>
@@ -10486,19 +10480,7 @@
               <w:rPr>
                 <w:rFonts w:ascii="Arial" w:hAnsi="Arial" w:cs="Arial"/>
               </w:rPr>
-              <w:t xml:space="preserve">User presses </w:t>
-            </w:r>
-            <w:r>
-              <w:rPr>
-                <w:rFonts w:ascii="Arial" w:hAnsi="Arial" w:cs="Arial"/>
-              </w:rPr>
-              <w:t>travel mode change</w:t>
-            </w:r>
-            <w:r>
-              <w:rPr>
-                <w:rFonts w:ascii="Arial" w:hAnsi="Arial" w:cs="Arial"/>
-              </w:rPr>
-              <w:t xml:space="preserve"> </w:t>
+              <w:t xml:space="preserve">User presses travel mode change </w:t>
             </w:r>
             <w:r>
               <w:rPr>
@@ -10560,7 +10542,7 @@
               <w:spacing w:line="360" w:lineRule="auto"/>
               <w:ind w:left="0" w:firstLine="0"/>
               <w:rPr>
-                <w:rFonts w:ascii="Arial" w:hAnsi="Arial" w:cs="Arial" w:hint="eastAsia"/>
+                <w:rFonts w:ascii="Arial" w:hAnsi="Arial" w:cs="Arial"/>
               </w:rPr>
             </w:pPr>
             <w:r>
@@ -10648,8 +10630,6 @@
               </w:rPr>
               <w:t>1 mode over 4 modes(normal, away, overnight travel, extended travel)</w:t>
             </w:r>
-            <w:bookmarkStart w:id="0" w:name="_GoBack"/>
-            <w:bookmarkEnd w:id="0"/>
           </w:p>
           <w:p>
             <w:pPr>
@@ -11133,7 +11113,7 @@
               <w:rPr>
                 <w:rFonts w:ascii="Arial" w:hAnsi="Arial" w:cs="Arial"/>
               </w:rPr>
-              <w:t>High</w:t>
+              <w:t>Normal</w:t>
             </w:r>
           </w:p>
         </w:tc>
@@ -11178,13 +11158,7 @@
               <w:rPr>
                 <w:rFonts w:ascii="Arial" w:hAnsi="Arial" w:cs="Arial"/>
               </w:rPr>
-              <w:t xml:space="preserve">SafeHome system, </w:t>
-            </w:r>
-            <w:r>
-              <w:rPr>
-                <w:rFonts w:ascii="Arial" w:hAnsi="Arial" w:cs="Arial"/>
-              </w:rPr>
-              <w:t>User, Lighting equipment, Heater, Air conditioner</w:t>
+              <w:t>Motion detector, SafeHome system, Strange object</w:t>
             </w:r>
           </w:p>
         </w:tc>
@@ -11229,7 +11203,7 @@
               <w:rPr>
                 <w:rFonts w:ascii="Arial" w:hAnsi="Arial" w:cs="Arial"/>
               </w:rPr>
-              <w:t>Set travel mode</w:t>
+              <w:t>Detect motion</w:t>
             </w:r>
           </w:p>
         </w:tc>
@@ -11266,14 +11240,28 @@
             <w:pPr>
               <w:spacing w:line="360" w:lineRule="auto"/>
               <w:rPr>
-                <w:rFonts w:ascii="Arial" w:hAnsi="Arial" w:cs="Arial"/>
-              </w:rPr>
-            </w:pPr>
-            <w:r>
-              <w:rPr>
-                <w:rFonts w:ascii="Arial" w:hAnsi="Arial" w:cs="Arial"/>
-              </w:rPr>
-              <w:t>User logged into the control panel, or logged into the web control panel.</w:t>
+                <w:rFonts w:ascii="Arial" w:hAnsi="Arial" w:cs="Arial" w:hint="eastAsia"/>
+              </w:rPr>
+            </w:pPr>
+            <w:r>
+              <w:rPr>
+                <w:rFonts w:ascii="Arial" w:hAnsi="Arial" w:cs="Arial" w:hint="eastAsia"/>
+              </w:rPr>
+              <w:t>The SafeHome is booted up.</w:t>
+            </w:r>
+          </w:p>
+          <w:p>
+            <w:pPr>
+              <w:spacing w:line="360" w:lineRule="auto"/>
+              <w:rPr>
+                <w:rFonts w:ascii="Arial" w:hAnsi="Arial" w:cs="Arial"/>
+              </w:rPr>
+            </w:pPr>
+            <w:r>
+              <w:rPr>
+                <w:rFonts w:ascii="Arial" w:hAnsi="Arial" w:cs="Arial"/>
+              </w:rPr>
+              <w:t>Motion detection feature is armed.</w:t>
             </w:r>
           </w:p>
         </w:tc>
@@ -11307,78 +11295,17 @@
           </w:tcPr>
           <w:p>
             <w:pPr>
-              <w:pStyle w:val="a3"/>
-              <w:numPr>
-                <w:ilvl w:val="0"/>
-                <w:numId w:val="21"/>
-              </w:numPr>
-              <w:spacing w:line="360" w:lineRule="auto"/>
-              <w:ind w:leftChars="0"/>
-              <w:rPr>
-                <w:rFonts w:ascii="Arial" w:hAnsi="Arial" w:cs="Arial"/>
-              </w:rPr>
-            </w:pPr>
-            <w:r>
+              <w:spacing w:line="360" w:lineRule="auto"/>
+              <w:ind w:left="0" w:firstLine="0"/>
               <w:rPr>
                 <w:rFonts w:ascii="Arial" w:hAnsi="Arial" w:cs="Arial" w:hint="eastAsia"/>
               </w:rPr>
-              <w:t xml:space="preserve">User presses </w:t>
-            </w:r>
-            <w:r>
-              <w:rPr>
-                <w:rFonts w:ascii="Arial" w:hAnsi="Arial" w:cs="Arial"/>
-              </w:rPr>
-              <w:t>travel mode change</w:t>
-            </w:r>
+            </w:pPr>
             <w:r>
               <w:rPr>
                 <w:rFonts w:ascii="Arial" w:hAnsi="Arial" w:cs="Arial" w:hint="eastAsia"/>
               </w:rPr>
-              <w:t xml:space="preserve"> button on the control panel</w:t>
-            </w:r>
-          </w:p>
-          <w:p>
-            <w:pPr>
-              <w:pStyle w:val="a3"/>
-              <w:numPr>
-                <w:ilvl w:val="0"/>
-                <w:numId w:val="21"/>
-              </w:numPr>
-              <w:spacing w:line="360" w:lineRule="auto"/>
-              <w:ind w:leftChars="0" w:left="356" w:hangingChars="178" w:hanging="356"/>
-              <w:rPr>
-                <w:rFonts w:ascii="Arial" w:hAnsi="Arial" w:cs="Arial"/>
-              </w:rPr>
-            </w:pPr>
-            <w:r>
-              <w:rPr>
-                <w:rFonts w:ascii="Arial" w:hAnsi="Arial" w:cs="Arial"/>
-              </w:rPr>
-              <w:t xml:space="preserve">User presses travel mode change </w:t>
-            </w:r>
-            <w:r>
-              <w:rPr>
-                <w:rFonts w:ascii="Arial" w:hAnsi="Arial" w:cs="Arial" w:hint="eastAsia"/>
-              </w:rPr>
-              <w:t xml:space="preserve">button on </w:t>
-            </w:r>
-            <w:r>
-              <w:rPr>
-                <w:rFonts w:ascii="Arial" w:hAnsi="Arial" w:cs="Arial"/>
-              </w:rPr>
-              <w:t xml:space="preserve">the </w:t>
-            </w:r>
-            <w:r>
-              <w:rPr>
-                <w:rFonts w:ascii="Arial" w:hAnsi="Arial" w:cs="Arial" w:hint="eastAsia"/>
-              </w:rPr>
-              <w:t>web page</w:t>
-            </w:r>
-            <w:r>
-              <w:rPr>
-                <w:rFonts w:ascii="Arial" w:hAnsi="Arial" w:cs="Arial"/>
-              </w:rPr>
-              <w:t xml:space="preserve"> of the SafeHome system.</w:t>
+              <w:t>Motion is detected by motion detector.</w:t>
             </w:r>
           </w:p>
         </w:tc>
@@ -11416,29 +11343,14 @@
               <w:spacing w:line="360" w:lineRule="auto"/>
               <w:ind w:left="0" w:firstLine="0"/>
               <w:rPr>
-                <w:rFonts w:ascii="Arial" w:hAnsi="Arial" w:cs="Arial" w:hint="eastAsia"/>
-              </w:rPr>
-            </w:pPr>
-            <w:r>
-              <w:rPr>
-                <w:rFonts w:ascii="Arial" w:hAnsi="Arial" w:cs="Arial" w:hint="eastAsia"/>
-              </w:rPr>
-              <w:t>Either normal, away, overnight travel, extended travel mode is set.</w:t>
-            </w:r>
-          </w:p>
-          <w:p>
-            <w:pPr>
-              <w:spacing w:line="360" w:lineRule="auto"/>
-              <w:ind w:left="0" w:firstLine="0"/>
-              <w:rPr>
-                <w:rFonts w:ascii="Arial" w:hAnsi="Arial" w:cs="Arial"/>
-              </w:rPr>
-            </w:pPr>
-            <w:r>
-              <w:rPr>
-                <w:rFonts w:ascii="Arial" w:hAnsi="Arial" w:cs="Arial"/>
-              </w:rPr>
-              <w:t>The SafeHome system turns light, heater, air conditioner on and off at random interval.</w:t>
+                <w:rFonts w:ascii="Arial" w:hAnsi="Arial" w:cs="Arial"/>
+              </w:rPr>
+            </w:pPr>
+            <w:r>
+              <w:rPr>
+                <w:rFonts w:ascii="Arial" w:hAnsi="Arial" w:cs="Arial"/>
+              </w:rPr>
+              <w:t>Motion detector calls alarmUser() function.</w:t>
             </w:r>
           </w:p>
         </w:tc>
@@ -11477,26 +11389,20 @@
               <w:widowControl/>
               <w:numPr>
                 <w:ilvl w:val="0"/>
-                <w:numId w:val="22"/>
+                <w:numId w:val="24"/>
               </w:numPr>
               <w:wordWrap/>
               <w:spacing w:line="360" w:lineRule="auto"/>
               <w:ind w:leftChars="0"/>
               <w:rPr>
-                <w:rFonts w:ascii="Arial" w:hAnsi="Arial" w:cs="Arial"/>
-              </w:rPr>
-            </w:pPr>
-            <w:r>
-              <w:rPr>
                 <w:rFonts w:ascii="Arial" w:hAnsi="Arial" w:cs="Arial" w:hint="eastAsia"/>
               </w:rPr>
-              <w:t>U</w:t>
-            </w:r>
-            <w:r>
-              <w:rPr>
-                <w:rFonts w:ascii="Arial" w:hAnsi="Arial" w:cs="Arial"/>
-              </w:rPr>
-              <w:t>ser selects 1 mode over 4 modes(normal, away, overnight travel, extended travel)</w:t>
+            </w:pPr>
+            <w:r>
+              <w:rPr>
+                <w:rFonts w:ascii="Arial" w:hAnsi="Arial" w:cs="Arial" w:hint="eastAsia"/>
+              </w:rPr>
+              <w:t>Strange object moves around the motion detector.</w:t>
             </w:r>
           </w:p>
           <w:p>
@@ -11505,7 +11411,7 @@
               <w:widowControl/>
               <w:numPr>
                 <w:ilvl w:val="0"/>
-                <w:numId w:val="22"/>
+                <w:numId w:val="24"/>
               </w:numPr>
               <w:wordWrap/>
               <w:spacing w:line="360" w:lineRule="auto"/>
@@ -11518,7 +11424,29 @@
               <w:rPr>
                 <w:rFonts w:ascii="Arial" w:hAnsi="Arial" w:cs="Arial"/>
               </w:rPr>
-              <w:t>The SafeHome system randomly generates time interval and schedule working time of lighting equipment, heater, and air conditioner.</w:t>
+              <w:t>Motion detector detects the object.</w:t>
+            </w:r>
+          </w:p>
+          <w:p>
+            <w:pPr>
+              <w:pStyle w:val="a3"/>
+              <w:widowControl/>
+              <w:numPr>
+                <w:ilvl w:val="0"/>
+                <w:numId w:val="24"/>
+              </w:numPr>
+              <w:wordWrap/>
+              <w:spacing w:line="360" w:lineRule="auto"/>
+              <w:ind w:leftChars="0"/>
+              <w:rPr>
+                <w:rFonts w:ascii="Arial" w:hAnsi="Arial" w:cs="Arial"/>
+              </w:rPr>
+            </w:pPr>
+            <w:r>
+              <w:rPr>
+                <w:rFonts w:ascii="Arial" w:hAnsi="Arial" w:cs="Arial"/>
+              </w:rPr>
+              <w:t>The motion detector calls alarmUser() function to notify user that there’s something strange moving in the house.</w:t>
             </w:r>
           </w:p>
         </w:tc>
@@ -11565,7 +11493,1768 @@
               <w:rPr>
                 <w:rFonts w:ascii="Arial" w:hAnsi="Arial" w:cs="Arial"/>
               </w:rPr>
-              <w:t xml:space="preserve"> </w:t>
+              <w:t>3a. User alarming feature is not armed.</w:t>
+            </w:r>
+          </w:p>
+          <w:p>
+            <w:pPr>
+              <w:pStyle w:val="a3"/>
+              <w:widowControl/>
+              <w:numPr>
+                <w:ilvl w:val="0"/>
+                <w:numId w:val="3"/>
+              </w:numPr>
+              <w:wordWrap/>
+              <w:spacing w:line="360" w:lineRule="auto"/>
+              <w:ind w:leftChars="0"/>
+              <w:rPr>
+                <w:rFonts w:ascii="Arial" w:hAnsi="Arial" w:cs="Arial"/>
+              </w:rPr>
+            </w:pPr>
+            <w:r>
+              <w:rPr>
+                <w:rFonts w:ascii="Arial" w:hAnsi="Arial" w:cs="Arial" w:hint="eastAsia"/>
+              </w:rPr>
+              <w:t>Abort alarming user.</w:t>
+            </w:r>
+          </w:p>
+        </w:tc>
+      </w:tr>
+    </w:tbl>
+    <w:p/>
+    <w:tbl>
+      <w:tblPr>
+        <w:tblStyle w:val="a4"/>
+        <w:tblW w:w="0" w:type="auto"/>
+        <w:tblLook w:val="04A0" w:firstRow="1" w:lastRow="0" w:firstColumn="1" w:lastColumn="0" w:noHBand="0" w:noVBand="1"/>
+      </w:tblPr>
+      <w:tblGrid>
+        <w:gridCol w:w="1652"/>
+        <w:gridCol w:w="1572"/>
+        <w:gridCol w:w="1574"/>
+        <w:gridCol w:w="1390"/>
+        <w:gridCol w:w="1492"/>
+        <w:gridCol w:w="1336"/>
+      </w:tblGrid>
+      <w:tr>
+        <w:tc>
+          <w:tcPr>
+            <w:tcW w:w="1652" w:type="dxa"/>
+            <w:vAlign w:val="center"/>
+          </w:tcPr>
+          <w:p>
+            <w:pPr>
+              <w:spacing w:line="360" w:lineRule="auto"/>
+              <w:ind w:left="0" w:firstLine="0"/>
+              <w:rPr>
+                <w:rFonts w:ascii="Arial" w:hAnsi="Arial" w:cs="Arial"/>
+              </w:rPr>
+            </w:pPr>
+            <w:r>
+              <w:rPr>
+                <w:rFonts w:ascii="Arial" w:hAnsi="Arial" w:cs="Arial"/>
+              </w:rPr>
+              <w:t xml:space="preserve">Use case </w:t>
+            </w:r>
+            <w:r>
+              <w:rPr>
+                <w:rFonts w:ascii="Arial" w:hAnsi="Arial" w:cs="Arial"/>
+              </w:rPr>
+              <w:lastRenderedPageBreak/>
+              <w:t>Number</w:t>
+            </w:r>
+          </w:p>
+        </w:tc>
+        <w:tc>
+          <w:tcPr>
+            <w:tcW w:w="1572" w:type="dxa"/>
+            <w:vAlign w:val="center"/>
+          </w:tcPr>
+          <w:p>
+            <w:pPr>
+              <w:spacing w:line="360" w:lineRule="auto"/>
+              <w:ind w:left="0" w:firstLine="0"/>
+              <w:rPr>
+                <w:rFonts w:ascii="Arial" w:hAnsi="Arial" w:cs="Arial"/>
+              </w:rPr>
+            </w:pPr>
+          </w:p>
+        </w:tc>
+        <w:tc>
+          <w:tcPr>
+            <w:tcW w:w="1574" w:type="dxa"/>
+            <w:vAlign w:val="center"/>
+          </w:tcPr>
+          <w:p>
+            <w:pPr>
+              <w:spacing w:line="360" w:lineRule="auto"/>
+              <w:ind w:left="0" w:firstLine="0"/>
+              <w:rPr>
+                <w:rFonts w:ascii="Arial" w:hAnsi="Arial" w:cs="Arial"/>
+              </w:rPr>
+            </w:pPr>
+            <w:r>
+              <w:rPr>
+                <w:rFonts w:ascii="Arial" w:hAnsi="Arial" w:cs="Arial"/>
+              </w:rPr>
+              <w:t xml:space="preserve">Feature </w:t>
+            </w:r>
+            <w:r>
+              <w:rPr>
+                <w:rFonts w:ascii="Arial" w:hAnsi="Arial" w:cs="Arial"/>
+              </w:rPr>
+              <w:lastRenderedPageBreak/>
+              <w:t>Number</w:t>
+            </w:r>
+          </w:p>
+        </w:tc>
+        <w:tc>
+          <w:tcPr>
+            <w:tcW w:w="1390" w:type="dxa"/>
+            <w:vAlign w:val="center"/>
+          </w:tcPr>
+          <w:p>
+            <w:pPr>
+              <w:spacing w:line="360" w:lineRule="auto"/>
+              <w:ind w:left="0" w:firstLine="0"/>
+              <w:rPr>
+                <w:rFonts w:ascii="Arial" w:hAnsi="Arial" w:cs="Arial"/>
+              </w:rPr>
+            </w:pPr>
+          </w:p>
+        </w:tc>
+        <w:tc>
+          <w:tcPr>
+            <w:tcW w:w="1492" w:type="dxa"/>
+            <w:vAlign w:val="center"/>
+          </w:tcPr>
+          <w:p>
+            <w:pPr>
+              <w:spacing w:line="360" w:lineRule="auto"/>
+              <w:ind w:left="0" w:firstLine="0"/>
+              <w:rPr>
+                <w:rFonts w:ascii="Arial" w:hAnsi="Arial" w:cs="Arial"/>
+              </w:rPr>
+            </w:pPr>
+            <w:r>
+              <w:rPr>
+                <w:rFonts w:ascii="Arial" w:hAnsi="Arial" w:cs="Arial"/>
+              </w:rPr>
+              <w:t xml:space="preserve">Frequency of </w:t>
+            </w:r>
+            <w:r>
+              <w:rPr>
+                <w:rFonts w:ascii="Arial" w:hAnsi="Arial" w:cs="Arial"/>
+              </w:rPr>
+              <w:lastRenderedPageBreak/>
+              <w:t>Use</w:t>
+            </w:r>
+          </w:p>
+        </w:tc>
+        <w:tc>
+          <w:tcPr>
+            <w:tcW w:w="1336" w:type="dxa"/>
+            <w:vAlign w:val="center"/>
+          </w:tcPr>
+          <w:p>
+            <w:pPr>
+              <w:spacing w:line="360" w:lineRule="auto"/>
+              <w:ind w:left="0" w:firstLine="0"/>
+              <w:rPr>
+                <w:rFonts w:ascii="Arial" w:hAnsi="Arial" w:cs="Arial"/>
+              </w:rPr>
+            </w:pPr>
+            <w:r>
+              <w:rPr>
+                <w:rFonts w:ascii="Arial" w:hAnsi="Arial" w:cs="Arial"/>
+              </w:rPr>
+              <w:lastRenderedPageBreak/>
+              <w:t>Everyday</w:t>
+            </w:r>
+          </w:p>
+        </w:tc>
+      </w:tr>
+      <w:tr>
+        <w:tc>
+          <w:tcPr>
+            <w:tcW w:w="1652" w:type="dxa"/>
+            <w:vAlign w:val="center"/>
+          </w:tcPr>
+          <w:p>
+            <w:pPr>
+              <w:spacing w:line="360" w:lineRule="auto"/>
+              <w:ind w:left="0" w:firstLine="0"/>
+              <w:rPr>
+                <w:rFonts w:ascii="Arial" w:hAnsi="Arial" w:cs="Arial"/>
+              </w:rPr>
+            </w:pPr>
+            <w:r>
+              <w:rPr>
+                <w:rFonts w:ascii="Arial" w:hAnsi="Arial" w:cs="Arial"/>
+              </w:rPr>
+              <w:lastRenderedPageBreak/>
+              <w:t>Created date</w:t>
+            </w:r>
+          </w:p>
+        </w:tc>
+        <w:tc>
+          <w:tcPr>
+            <w:tcW w:w="1572" w:type="dxa"/>
+            <w:vAlign w:val="center"/>
+          </w:tcPr>
+          <w:p>
+            <w:pPr>
+              <w:spacing w:line="360" w:lineRule="auto"/>
+              <w:ind w:left="0" w:firstLine="0"/>
+              <w:rPr>
+                <w:rFonts w:ascii="Arial" w:hAnsi="Arial" w:cs="Arial"/>
+              </w:rPr>
+            </w:pPr>
+            <w:r>
+              <w:rPr>
+                <w:rFonts w:ascii="Arial" w:hAnsi="Arial" w:cs="Arial"/>
+              </w:rPr>
+              <w:t>5/5</w:t>
+            </w:r>
+            <w:r>
+              <w:rPr>
+                <w:rFonts w:ascii="Arial" w:hAnsi="Arial" w:cs="Arial" w:hint="eastAsia"/>
+              </w:rPr>
+              <w:t>/</w:t>
+            </w:r>
+            <w:r>
+              <w:rPr>
+                <w:rFonts w:ascii="Arial" w:hAnsi="Arial" w:cs="Arial"/>
+              </w:rPr>
+              <w:t>2015</w:t>
+            </w:r>
+          </w:p>
+        </w:tc>
+        <w:tc>
+          <w:tcPr>
+            <w:tcW w:w="1574" w:type="dxa"/>
+            <w:vAlign w:val="center"/>
+          </w:tcPr>
+          <w:p>
+            <w:pPr>
+              <w:spacing w:line="360" w:lineRule="auto"/>
+              <w:ind w:left="0" w:firstLine="0"/>
+              <w:rPr>
+                <w:rFonts w:ascii="Arial" w:hAnsi="Arial" w:cs="Arial"/>
+              </w:rPr>
+            </w:pPr>
+            <w:r>
+              <w:rPr>
+                <w:rFonts w:ascii="Arial" w:hAnsi="Arial" w:cs="Arial"/>
+              </w:rPr>
+              <w:t>Author</w:t>
+            </w:r>
+          </w:p>
+        </w:tc>
+        <w:tc>
+          <w:tcPr>
+            <w:tcW w:w="4218" w:type="dxa"/>
+            <w:gridSpan w:val="3"/>
+            <w:vAlign w:val="center"/>
+          </w:tcPr>
+          <w:p>
+            <w:pPr>
+              <w:spacing w:line="360" w:lineRule="auto"/>
+              <w:ind w:left="0" w:firstLine="0"/>
+              <w:rPr>
+                <w:rFonts w:ascii="Arial" w:hAnsi="Arial" w:cs="Arial"/>
+              </w:rPr>
+            </w:pPr>
+            <w:r>
+              <w:rPr>
+                <w:rFonts w:ascii="Arial" w:hAnsi="Arial" w:cs="Arial"/>
+              </w:rPr>
+              <w:t>Seokju Hong</w:t>
+            </w:r>
+          </w:p>
+        </w:tc>
+      </w:tr>
+      <w:tr>
+        <w:tc>
+          <w:tcPr>
+            <w:tcW w:w="1652" w:type="dxa"/>
+            <w:vAlign w:val="center"/>
+          </w:tcPr>
+          <w:p>
+            <w:pPr>
+              <w:spacing w:line="360" w:lineRule="auto"/>
+              <w:ind w:left="0" w:firstLine="0"/>
+              <w:rPr>
+                <w:rFonts w:ascii="Arial" w:hAnsi="Arial" w:cs="Arial"/>
+              </w:rPr>
+            </w:pPr>
+            <w:r>
+              <w:rPr>
+                <w:rFonts w:ascii="Arial" w:hAnsi="Arial" w:cs="Arial"/>
+              </w:rPr>
+              <w:t>Updated date</w:t>
+            </w:r>
+          </w:p>
+        </w:tc>
+        <w:tc>
+          <w:tcPr>
+            <w:tcW w:w="1572" w:type="dxa"/>
+            <w:vAlign w:val="center"/>
+          </w:tcPr>
+          <w:p>
+            <w:pPr>
+              <w:spacing w:line="360" w:lineRule="auto"/>
+              <w:ind w:left="0" w:firstLine="0"/>
+              <w:rPr>
+                <w:rFonts w:ascii="Arial" w:hAnsi="Arial" w:cs="Arial"/>
+              </w:rPr>
+            </w:pPr>
+            <w:r>
+              <w:rPr>
+                <w:rFonts w:ascii="Arial" w:hAnsi="Arial" w:cs="Arial"/>
+              </w:rPr>
+              <w:t>5/5</w:t>
+            </w:r>
+            <w:r>
+              <w:rPr>
+                <w:rFonts w:ascii="Arial" w:hAnsi="Arial" w:cs="Arial" w:hint="eastAsia"/>
+              </w:rPr>
+              <w:t>/</w:t>
+            </w:r>
+            <w:r>
+              <w:rPr>
+                <w:rFonts w:ascii="Arial" w:hAnsi="Arial" w:cs="Arial"/>
+              </w:rPr>
+              <w:t>2015</w:t>
+            </w:r>
+          </w:p>
+        </w:tc>
+        <w:tc>
+          <w:tcPr>
+            <w:tcW w:w="1574" w:type="dxa"/>
+            <w:vAlign w:val="center"/>
+          </w:tcPr>
+          <w:p>
+            <w:pPr>
+              <w:spacing w:line="360" w:lineRule="auto"/>
+              <w:ind w:left="0" w:firstLine="0"/>
+              <w:rPr>
+                <w:rFonts w:ascii="Arial" w:hAnsi="Arial" w:cs="Arial"/>
+              </w:rPr>
+            </w:pPr>
+            <w:r>
+              <w:rPr>
+                <w:rFonts w:ascii="Arial" w:hAnsi="Arial" w:cs="Arial"/>
+              </w:rPr>
+              <w:t>Updated by</w:t>
+            </w:r>
+          </w:p>
+        </w:tc>
+        <w:tc>
+          <w:tcPr>
+            <w:tcW w:w="1390" w:type="dxa"/>
+            <w:vAlign w:val="center"/>
+          </w:tcPr>
+          <w:p>
+            <w:pPr>
+              <w:spacing w:line="360" w:lineRule="auto"/>
+              <w:ind w:left="0" w:firstLine="0"/>
+              <w:rPr>
+                <w:rFonts w:ascii="Arial" w:hAnsi="Arial" w:cs="Arial"/>
+              </w:rPr>
+            </w:pPr>
+            <w:r>
+              <w:rPr>
+                <w:rFonts w:ascii="Arial" w:hAnsi="Arial" w:cs="Arial"/>
+              </w:rPr>
+              <w:t>Seokju Hong</w:t>
+            </w:r>
+          </w:p>
+        </w:tc>
+        <w:tc>
+          <w:tcPr>
+            <w:tcW w:w="1492" w:type="dxa"/>
+            <w:vAlign w:val="center"/>
+          </w:tcPr>
+          <w:p>
+            <w:pPr>
+              <w:spacing w:line="360" w:lineRule="auto"/>
+              <w:ind w:left="0" w:firstLine="0"/>
+              <w:rPr>
+                <w:rFonts w:ascii="Arial" w:hAnsi="Arial" w:cs="Arial"/>
+              </w:rPr>
+            </w:pPr>
+            <w:r>
+              <w:rPr>
+                <w:rFonts w:ascii="Arial" w:hAnsi="Arial" w:cs="Arial"/>
+              </w:rPr>
+              <w:t>Revision #</w:t>
+            </w:r>
+          </w:p>
+        </w:tc>
+        <w:tc>
+          <w:tcPr>
+            <w:tcW w:w="1336" w:type="dxa"/>
+            <w:vAlign w:val="center"/>
+          </w:tcPr>
+          <w:p>
+            <w:pPr>
+              <w:spacing w:line="360" w:lineRule="auto"/>
+              <w:ind w:left="0" w:firstLine="0"/>
+              <w:rPr>
+                <w:rFonts w:ascii="Arial" w:hAnsi="Arial" w:cs="Arial"/>
+              </w:rPr>
+            </w:pPr>
+            <w:r>
+              <w:rPr>
+                <w:rFonts w:ascii="Arial" w:hAnsi="Arial" w:cs="Arial"/>
+              </w:rPr>
+              <w:t>0</w:t>
+            </w:r>
+          </w:p>
+        </w:tc>
+      </w:tr>
+      <w:tr>
+        <w:tc>
+          <w:tcPr>
+            <w:tcW w:w="1652" w:type="dxa"/>
+            <w:vAlign w:val="center"/>
+          </w:tcPr>
+          <w:p>
+            <w:pPr>
+              <w:spacing w:line="360" w:lineRule="auto"/>
+              <w:ind w:left="0" w:firstLine="0"/>
+              <w:rPr>
+                <w:rFonts w:ascii="Arial" w:hAnsi="Arial" w:cs="Arial"/>
+              </w:rPr>
+            </w:pPr>
+            <w:r>
+              <w:rPr>
+                <w:rFonts w:ascii="Arial" w:hAnsi="Arial" w:cs="Arial"/>
+              </w:rPr>
+              <w:t>Priority</w:t>
+            </w:r>
+          </w:p>
+        </w:tc>
+        <w:tc>
+          <w:tcPr>
+            <w:tcW w:w="7364" w:type="dxa"/>
+            <w:gridSpan w:val="5"/>
+            <w:vAlign w:val="center"/>
+          </w:tcPr>
+          <w:p>
+            <w:pPr>
+              <w:spacing w:line="360" w:lineRule="auto"/>
+              <w:ind w:left="0" w:firstLine="0"/>
+              <w:rPr>
+                <w:rFonts w:ascii="Arial" w:hAnsi="Arial" w:cs="Arial"/>
+              </w:rPr>
+            </w:pPr>
+            <w:r>
+              <w:rPr>
+                <w:rFonts w:ascii="Arial" w:hAnsi="Arial" w:cs="Arial"/>
+              </w:rPr>
+              <w:t>Normal</w:t>
+            </w:r>
+          </w:p>
+        </w:tc>
+      </w:tr>
+      <w:tr>
+        <w:tc>
+          <w:tcPr>
+            <w:tcW w:w="1652" w:type="dxa"/>
+            <w:vAlign w:val="center"/>
+          </w:tcPr>
+          <w:p>
+            <w:pPr>
+              <w:spacing w:line="360" w:lineRule="auto"/>
+              <w:ind w:left="0" w:firstLine="0"/>
+              <w:rPr>
+                <w:rFonts w:ascii="Arial" w:hAnsi="Arial" w:cs="Arial"/>
+              </w:rPr>
+            </w:pPr>
+            <w:r>
+              <w:rPr>
+                <w:rFonts w:ascii="Arial" w:hAnsi="Arial" w:cs="Arial"/>
+              </w:rPr>
+              <w:t>Primary actor</w:t>
+            </w:r>
+          </w:p>
+        </w:tc>
+        <w:tc>
+          <w:tcPr>
+            <w:tcW w:w="7364" w:type="dxa"/>
+            <w:gridSpan w:val="5"/>
+            <w:vAlign w:val="center"/>
+          </w:tcPr>
+          <w:p>
+            <w:pPr>
+              <w:spacing w:line="360" w:lineRule="auto"/>
+              <w:ind w:left="0" w:firstLine="0"/>
+              <w:rPr>
+                <w:rFonts w:ascii="Arial" w:hAnsi="Arial" w:cs="Arial"/>
+              </w:rPr>
+            </w:pPr>
+            <w:r>
+              <w:rPr>
+                <w:rFonts w:ascii="Arial" w:hAnsi="Arial" w:cs="Arial"/>
+              </w:rPr>
+              <w:t>Window sensor</w:t>
+            </w:r>
+            <w:r>
+              <w:rPr>
+                <w:rFonts w:ascii="Arial" w:hAnsi="Arial" w:cs="Arial"/>
+              </w:rPr>
+              <w:t>, SafeHome system, Strange object</w:t>
+            </w:r>
+          </w:p>
+        </w:tc>
+      </w:tr>
+      <w:tr>
+        <w:tc>
+          <w:tcPr>
+            <w:tcW w:w="1652" w:type="dxa"/>
+            <w:vAlign w:val="center"/>
+          </w:tcPr>
+          <w:p>
+            <w:pPr>
+              <w:spacing w:line="360" w:lineRule="auto"/>
+              <w:ind w:left="0" w:firstLine="0"/>
+              <w:rPr>
+                <w:rFonts w:ascii="Arial" w:hAnsi="Arial" w:cs="Arial"/>
+              </w:rPr>
+            </w:pPr>
+            <w:r>
+              <w:rPr>
+                <w:rFonts w:ascii="Arial" w:hAnsi="Arial" w:cs="Arial"/>
+              </w:rPr>
+              <w:t>Title</w:t>
+            </w:r>
+          </w:p>
+        </w:tc>
+        <w:tc>
+          <w:tcPr>
+            <w:tcW w:w="7364" w:type="dxa"/>
+            <w:gridSpan w:val="5"/>
+            <w:vAlign w:val="center"/>
+          </w:tcPr>
+          <w:p>
+            <w:pPr>
+              <w:spacing w:line="360" w:lineRule="auto"/>
+              <w:ind w:left="0" w:firstLine="0"/>
+              <w:rPr>
+                <w:rFonts w:ascii="Arial" w:hAnsi="Arial" w:cs="Arial"/>
+              </w:rPr>
+            </w:pPr>
+            <w:r>
+              <w:rPr>
+                <w:rFonts w:ascii="Arial" w:hAnsi="Arial" w:cs="Arial"/>
+              </w:rPr>
+              <w:t xml:space="preserve">Detect </w:t>
+            </w:r>
+            <w:r>
+              <w:rPr>
+                <w:rFonts w:ascii="Arial" w:hAnsi="Arial" w:cs="Arial"/>
+              </w:rPr>
+              <w:t>window action</w:t>
+            </w:r>
+          </w:p>
+        </w:tc>
+      </w:tr>
+      <w:tr>
+        <w:tc>
+          <w:tcPr>
+            <w:tcW w:w="1652" w:type="dxa"/>
+            <w:vAlign w:val="center"/>
+          </w:tcPr>
+          <w:p>
+            <w:pPr>
+              <w:spacing w:line="360" w:lineRule="auto"/>
+              <w:ind w:left="0" w:firstLine="0"/>
+              <w:rPr>
+                <w:rFonts w:ascii="Arial" w:hAnsi="Arial" w:cs="Arial"/>
+              </w:rPr>
+            </w:pPr>
+            <w:r>
+              <w:rPr>
+                <w:rFonts w:ascii="Arial" w:hAnsi="Arial" w:cs="Arial"/>
+              </w:rPr>
+              <w:t>Preconditions</w:t>
+            </w:r>
+          </w:p>
+        </w:tc>
+        <w:tc>
+          <w:tcPr>
+            <w:tcW w:w="7364" w:type="dxa"/>
+            <w:gridSpan w:val="5"/>
+            <w:vAlign w:val="center"/>
+          </w:tcPr>
+          <w:p>
+            <w:pPr>
+              <w:spacing w:line="360" w:lineRule="auto"/>
+              <w:rPr>
+                <w:rFonts w:ascii="Arial" w:hAnsi="Arial" w:cs="Arial" w:hint="eastAsia"/>
+              </w:rPr>
+            </w:pPr>
+            <w:r>
+              <w:rPr>
+                <w:rFonts w:ascii="Arial" w:hAnsi="Arial" w:cs="Arial" w:hint="eastAsia"/>
+              </w:rPr>
+              <w:t>The SafeHome is booted up.</w:t>
+            </w:r>
+          </w:p>
+          <w:p>
+            <w:pPr>
+              <w:spacing w:line="360" w:lineRule="auto"/>
+              <w:rPr>
+                <w:rFonts w:ascii="Arial" w:hAnsi="Arial" w:cs="Arial"/>
+              </w:rPr>
+            </w:pPr>
+            <w:r>
+              <w:rPr>
+                <w:rFonts w:ascii="Arial" w:hAnsi="Arial" w:cs="Arial"/>
+              </w:rPr>
+              <w:t>Window action</w:t>
+            </w:r>
+            <w:r>
+              <w:rPr>
+                <w:rFonts w:ascii="Arial" w:hAnsi="Arial" w:cs="Arial"/>
+              </w:rPr>
+              <w:t xml:space="preserve"> detection feature is armed.</w:t>
+            </w:r>
+          </w:p>
+        </w:tc>
+      </w:tr>
+      <w:tr>
+        <w:tc>
+          <w:tcPr>
+            <w:tcW w:w="1652" w:type="dxa"/>
+            <w:vAlign w:val="center"/>
+          </w:tcPr>
+          <w:p>
+            <w:pPr>
+              <w:spacing w:line="360" w:lineRule="auto"/>
+              <w:rPr>
+                <w:rFonts w:ascii="Arial" w:hAnsi="Arial" w:cs="Arial"/>
+              </w:rPr>
+            </w:pPr>
+            <w:r>
+              <w:rPr>
+                <w:rFonts w:ascii="Arial" w:hAnsi="Arial" w:cs="Arial" w:hint="eastAsia"/>
+              </w:rPr>
+              <w:t>Trigger</w:t>
+            </w:r>
+          </w:p>
+        </w:tc>
+        <w:tc>
+          <w:tcPr>
+            <w:tcW w:w="7364" w:type="dxa"/>
+            <w:gridSpan w:val="5"/>
+            <w:vAlign w:val="center"/>
+          </w:tcPr>
+          <w:p>
+            <w:pPr>
+              <w:spacing w:line="360" w:lineRule="auto"/>
+              <w:ind w:left="0" w:firstLine="0"/>
+              <w:rPr>
+                <w:rFonts w:ascii="Arial" w:hAnsi="Arial" w:cs="Arial" w:hint="eastAsia"/>
+              </w:rPr>
+            </w:pPr>
+            <w:r>
+              <w:rPr>
+                <w:rFonts w:ascii="Arial" w:hAnsi="Arial" w:cs="Arial"/>
+              </w:rPr>
+              <w:t>Any window is opened</w:t>
+            </w:r>
+            <w:r>
+              <w:rPr>
+                <w:rFonts w:ascii="Arial" w:hAnsi="Arial" w:cs="Arial" w:hint="eastAsia"/>
+              </w:rPr>
+              <w:t>.</w:t>
+            </w:r>
+          </w:p>
+        </w:tc>
+      </w:tr>
+      <w:tr>
+        <w:tc>
+          <w:tcPr>
+            <w:tcW w:w="1652" w:type="dxa"/>
+            <w:vAlign w:val="center"/>
+          </w:tcPr>
+          <w:p>
+            <w:pPr>
+              <w:spacing w:line="360" w:lineRule="auto"/>
+              <w:ind w:left="0" w:firstLine="0"/>
+              <w:rPr>
+                <w:rFonts w:ascii="Arial" w:hAnsi="Arial" w:cs="Arial"/>
+              </w:rPr>
+            </w:pPr>
+            <w:r>
+              <w:rPr>
+                <w:rFonts w:ascii="Arial" w:hAnsi="Arial" w:cs="Arial"/>
+              </w:rPr>
+              <w:t>Postconditions</w:t>
+            </w:r>
+          </w:p>
+        </w:tc>
+        <w:tc>
+          <w:tcPr>
+            <w:tcW w:w="7364" w:type="dxa"/>
+            <w:gridSpan w:val="5"/>
+            <w:vAlign w:val="center"/>
+          </w:tcPr>
+          <w:p>
+            <w:pPr>
+              <w:spacing w:line="360" w:lineRule="auto"/>
+              <w:ind w:left="0" w:firstLine="0"/>
+              <w:rPr>
+                <w:rFonts w:ascii="Arial" w:hAnsi="Arial" w:cs="Arial"/>
+              </w:rPr>
+            </w:pPr>
+            <w:r>
+              <w:rPr>
+                <w:rFonts w:ascii="Arial" w:hAnsi="Arial" w:cs="Arial"/>
+              </w:rPr>
+              <w:t>Motion detector calls alarmUser() function.</w:t>
+            </w:r>
+          </w:p>
+        </w:tc>
+      </w:tr>
+      <w:tr>
+        <w:tc>
+          <w:tcPr>
+            <w:tcW w:w="1652" w:type="dxa"/>
+            <w:vAlign w:val="center"/>
+          </w:tcPr>
+          <w:p>
+            <w:pPr>
+              <w:spacing w:line="360" w:lineRule="auto"/>
+              <w:ind w:left="0" w:firstLine="0"/>
+              <w:rPr>
+                <w:rFonts w:ascii="Arial" w:hAnsi="Arial" w:cs="Arial"/>
+              </w:rPr>
+            </w:pPr>
+            <w:r>
+              <w:rPr>
+                <w:rFonts w:ascii="Arial" w:hAnsi="Arial" w:cs="Arial"/>
+              </w:rPr>
+              <w:t>Main success scenario</w:t>
+            </w:r>
+          </w:p>
+        </w:tc>
+        <w:tc>
+          <w:tcPr>
+            <w:tcW w:w="7364" w:type="dxa"/>
+            <w:gridSpan w:val="5"/>
+            <w:vAlign w:val="center"/>
+          </w:tcPr>
+          <w:p>
+            <w:pPr>
+              <w:pStyle w:val="a3"/>
+              <w:widowControl/>
+              <w:numPr>
+                <w:ilvl w:val="0"/>
+                <w:numId w:val="25"/>
+              </w:numPr>
+              <w:wordWrap/>
+              <w:spacing w:line="360" w:lineRule="auto"/>
+              <w:ind w:leftChars="0"/>
+              <w:rPr>
+                <w:rFonts w:ascii="Arial" w:hAnsi="Arial" w:cs="Arial" w:hint="eastAsia"/>
+              </w:rPr>
+            </w:pPr>
+            <w:r>
+              <w:rPr>
+                <w:rFonts w:ascii="Arial" w:hAnsi="Arial" w:cs="Arial" w:hint="eastAsia"/>
+              </w:rPr>
+              <w:t xml:space="preserve">Strange object </w:t>
+            </w:r>
+            <w:r>
+              <w:rPr>
+                <w:rFonts w:ascii="Arial" w:hAnsi="Arial" w:cs="Arial"/>
+              </w:rPr>
+              <w:t>opens window.</w:t>
+            </w:r>
+          </w:p>
+          <w:p>
+            <w:pPr>
+              <w:pStyle w:val="a3"/>
+              <w:widowControl/>
+              <w:numPr>
+                <w:ilvl w:val="0"/>
+                <w:numId w:val="25"/>
+              </w:numPr>
+              <w:wordWrap/>
+              <w:spacing w:line="360" w:lineRule="auto"/>
+              <w:ind w:leftChars="0"/>
+              <w:rPr>
+                <w:rFonts w:ascii="Arial" w:hAnsi="Arial" w:cs="Arial"/>
+              </w:rPr>
+            </w:pPr>
+            <w:r>
+              <w:rPr>
+                <w:rFonts w:ascii="Arial" w:hAnsi="Arial" w:cs="Arial"/>
+              </w:rPr>
+              <w:t>Window sensor</w:t>
+            </w:r>
+            <w:r>
+              <w:rPr>
+                <w:rFonts w:ascii="Arial" w:hAnsi="Arial" w:cs="Arial"/>
+              </w:rPr>
+              <w:t xml:space="preserve"> detects </w:t>
+            </w:r>
+            <w:r>
+              <w:rPr>
+                <w:rFonts w:ascii="Arial" w:hAnsi="Arial" w:cs="Arial"/>
+              </w:rPr>
+              <w:t>that the window is opened.</w:t>
+            </w:r>
+            <w:r>
+              <w:rPr>
+                <w:rFonts w:ascii="Arial" w:hAnsi="Arial" w:cs="Arial"/>
+              </w:rPr>
+              <w:t>.</w:t>
+            </w:r>
+          </w:p>
+          <w:p>
+            <w:pPr>
+              <w:pStyle w:val="a3"/>
+              <w:widowControl/>
+              <w:numPr>
+                <w:ilvl w:val="0"/>
+                <w:numId w:val="25"/>
+              </w:numPr>
+              <w:wordWrap/>
+              <w:spacing w:line="360" w:lineRule="auto"/>
+              <w:ind w:leftChars="0"/>
+              <w:rPr>
+                <w:rFonts w:ascii="Arial" w:hAnsi="Arial" w:cs="Arial"/>
+              </w:rPr>
+            </w:pPr>
+            <w:r>
+              <w:rPr>
+                <w:rFonts w:ascii="Arial" w:hAnsi="Arial" w:cs="Arial"/>
+              </w:rPr>
+              <w:t xml:space="preserve">The motion detector calls alarmUser() function to notify user that </w:t>
+            </w:r>
+            <w:r>
+              <w:rPr>
+                <w:rFonts w:ascii="Arial" w:hAnsi="Arial" w:cs="Arial"/>
+              </w:rPr>
+              <w:t>the stranger just opened the window.</w:t>
+            </w:r>
+            <w:r>
+              <w:rPr>
+                <w:rFonts w:ascii="Arial" w:hAnsi="Arial" w:cs="Arial"/>
+              </w:rPr>
+              <w:t>.</w:t>
+            </w:r>
+          </w:p>
+        </w:tc>
+      </w:tr>
+      <w:tr>
+        <w:tc>
+          <w:tcPr>
+            <w:tcW w:w="1652" w:type="dxa"/>
+            <w:vAlign w:val="center"/>
+          </w:tcPr>
+          <w:p>
+            <w:pPr>
+              <w:spacing w:line="360" w:lineRule="auto"/>
+              <w:ind w:left="0" w:firstLine="0"/>
+              <w:rPr>
+                <w:rFonts w:ascii="Arial" w:hAnsi="Arial" w:cs="Arial"/>
+              </w:rPr>
+            </w:pPr>
+            <w:r>
+              <w:rPr>
+                <w:rFonts w:ascii="Arial" w:hAnsi="Arial" w:cs="Arial"/>
+              </w:rPr>
+              <w:t>Exceptions</w:t>
+            </w:r>
+          </w:p>
+        </w:tc>
+        <w:tc>
+          <w:tcPr>
+            <w:tcW w:w="7364" w:type="dxa"/>
+            <w:gridSpan w:val="5"/>
+            <w:vAlign w:val="center"/>
+          </w:tcPr>
+          <w:p>
+            <w:pPr>
+              <w:widowControl/>
+              <w:wordWrap/>
+              <w:spacing w:line="360" w:lineRule="auto"/>
+              <w:ind w:left="0" w:firstLine="0"/>
+              <w:rPr>
+                <w:rFonts w:ascii="Arial" w:hAnsi="Arial" w:cs="Arial"/>
+              </w:rPr>
+            </w:pPr>
+            <w:r>
+              <w:rPr>
+                <w:rFonts w:ascii="Arial" w:hAnsi="Arial" w:cs="Arial"/>
+              </w:rPr>
+              <w:t>3a. User alarming feature is not armed.</w:t>
+            </w:r>
+          </w:p>
+          <w:p>
+            <w:pPr>
+              <w:pStyle w:val="a3"/>
+              <w:widowControl/>
+              <w:numPr>
+                <w:ilvl w:val="0"/>
+                <w:numId w:val="3"/>
+              </w:numPr>
+              <w:wordWrap/>
+              <w:spacing w:line="360" w:lineRule="auto"/>
+              <w:ind w:leftChars="0"/>
+              <w:rPr>
+                <w:rFonts w:ascii="Arial" w:hAnsi="Arial" w:cs="Arial"/>
+              </w:rPr>
+            </w:pPr>
+            <w:r>
+              <w:rPr>
+                <w:rFonts w:ascii="Arial" w:hAnsi="Arial" w:cs="Arial" w:hint="eastAsia"/>
+              </w:rPr>
+              <w:t>Abort alarming user.</w:t>
+            </w:r>
+          </w:p>
+        </w:tc>
+      </w:tr>
+    </w:tbl>
+    <w:p/>
+    <w:tbl>
+      <w:tblPr>
+        <w:tblStyle w:val="a4"/>
+        <w:tblW w:w="0" w:type="auto"/>
+        <w:tblLook w:val="04A0" w:firstRow="1" w:lastRow="0" w:firstColumn="1" w:lastColumn="0" w:noHBand="0" w:noVBand="1"/>
+      </w:tblPr>
+      <w:tblGrid>
+        <w:gridCol w:w="1652"/>
+        <w:gridCol w:w="1572"/>
+        <w:gridCol w:w="1574"/>
+        <w:gridCol w:w="1390"/>
+        <w:gridCol w:w="1492"/>
+        <w:gridCol w:w="1336"/>
+      </w:tblGrid>
+      <w:tr>
+        <w:tc>
+          <w:tcPr>
+            <w:tcW w:w="1652" w:type="dxa"/>
+            <w:vAlign w:val="center"/>
+          </w:tcPr>
+          <w:p>
+            <w:pPr>
+              <w:spacing w:line="360" w:lineRule="auto"/>
+              <w:ind w:left="0" w:firstLine="0"/>
+              <w:rPr>
+                <w:rFonts w:ascii="Arial" w:hAnsi="Arial" w:cs="Arial"/>
+              </w:rPr>
+            </w:pPr>
+            <w:r>
+              <w:rPr>
+                <w:rFonts w:ascii="Arial" w:hAnsi="Arial" w:cs="Arial"/>
+              </w:rPr>
+              <w:t>Use case Number</w:t>
+            </w:r>
+          </w:p>
+        </w:tc>
+        <w:tc>
+          <w:tcPr>
+            <w:tcW w:w="1572" w:type="dxa"/>
+            <w:vAlign w:val="center"/>
+          </w:tcPr>
+          <w:p>
+            <w:pPr>
+              <w:spacing w:line="360" w:lineRule="auto"/>
+              <w:ind w:left="0" w:firstLine="0"/>
+              <w:rPr>
+                <w:rFonts w:ascii="Arial" w:hAnsi="Arial" w:cs="Arial"/>
+              </w:rPr>
+            </w:pPr>
+          </w:p>
+        </w:tc>
+        <w:tc>
+          <w:tcPr>
+            <w:tcW w:w="1574" w:type="dxa"/>
+            <w:vAlign w:val="center"/>
+          </w:tcPr>
+          <w:p>
+            <w:pPr>
+              <w:spacing w:line="360" w:lineRule="auto"/>
+              <w:ind w:left="0" w:firstLine="0"/>
+              <w:rPr>
+                <w:rFonts w:ascii="Arial" w:hAnsi="Arial" w:cs="Arial"/>
+              </w:rPr>
+            </w:pPr>
+            <w:r>
+              <w:rPr>
+                <w:rFonts w:ascii="Arial" w:hAnsi="Arial" w:cs="Arial"/>
+              </w:rPr>
+              <w:t>Feature Number</w:t>
+            </w:r>
+          </w:p>
+        </w:tc>
+        <w:tc>
+          <w:tcPr>
+            <w:tcW w:w="1390" w:type="dxa"/>
+            <w:vAlign w:val="center"/>
+          </w:tcPr>
+          <w:p>
+            <w:pPr>
+              <w:spacing w:line="360" w:lineRule="auto"/>
+              <w:ind w:left="0" w:firstLine="0"/>
+              <w:rPr>
+                <w:rFonts w:ascii="Arial" w:hAnsi="Arial" w:cs="Arial"/>
+              </w:rPr>
+            </w:pPr>
+          </w:p>
+        </w:tc>
+        <w:tc>
+          <w:tcPr>
+            <w:tcW w:w="1492" w:type="dxa"/>
+            <w:vAlign w:val="center"/>
+          </w:tcPr>
+          <w:p>
+            <w:pPr>
+              <w:spacing w:line="360" w:lineRule="auto"/>
+              <w:ind w:left="0" w:firstLine="0"/>
+              <w:rPr>
+                <w:rFonts w:ascii="Arial" w:hAnsi="Arial" w:cs="Arial"/>
+              </w:rPr>
+            </w:pPr>
+            <w:r>
+              <w:rPr>
+                <w:rFonts w:ascii="Arial" w:hAnsi="Arial" w:cs="Arial"/>
+              </w:rPr>
+              <w:t>Frequency of Use</w:t>
+            </w:r>
+          </w:p>
+        </w:tc>
+        <w:tc>
+          <w:tcPr>
+            <w:tcW w:w="1336" w:type="dxa"/>
+            <w:vAlign w:val="center"/>
+          </w:tcPr>
+          <w:p>
+            <w:pPr>
+              <w:spacing w:line="360" w:lineRule="auto"/>
+              <w:ind w:left="0" w:firstLine="0"/>
+              <w:rPr>
+                <w:rFonts w:ascii="Arial" w:hAnsi="Arial" w:cs="Arial"/>
+              </w:rPr>
+            </w:pPr>
+            <w:r>
+              <w:rPr>
+                <w:rFonts w:ascii="Arial" w:hAnsi="Arial" w:cs="Arial"/>
+              </w:rPr>
+              <w:t>Everyday</w:t>
+            </w:r>
+          </w:p>
+        </w:tc>
+      </w:tr>
+      <w:tr>
+        <w:tc>
+          <w:tcPr>
+            <w:tcW w:w="1652" w:type="dxa"/>
+            <w:vAlign w:val="center"/>
+          </w:tcPr>
+          <w:p>
+            <w:pPr>
+              <w:spacing w:line="360" w:lineRule="auto"/>
+              <w:ind w:left="0" w:firstLine="0"/>
+              <w:rPr>
+                <w:rFonts w:ascii="Arial" w:hAnsi="Arial" w:cs="Arial"/>
+              </w:rPr>
+            </w:pPr>
+            <w:r>
+              <w:rPr>
+                <w:rFonts w:ascii="Arial" w:hAnsi="Arial" w:cs="Arial"/>
+              </w:rPr>
+              <w:t>Created date</w:t>
+            </w:r>
+          </w:p>
+        </w:tc>
+        <w:tc>
+          <w:tcPr>
+            <w:tcW w:w="1572" w:type="dxa"/>
+            <w:vAlign w:val="center"/>
+          </w:tcPr>
+          <w:p>
+            <w:pPr>
+              <w:spacing w:line="360" w:lineRule="auto"/>
+              <w:ind w:left="0" w:firstLine="0"/>
+              <w:rPr>
+                <w:rFonts w:ascii="Arial" w:hAnsi="Arial" w:cs="Arial"/>
+              </w:rPr>
+            </w:pPr>
+            <w:r>
+              <w:rPr>
+                <w:rFonts w:ascii="Arial" w:hAnsi="Arial" w:cs="Arial"/>
+              </w:rPr>
+              <w:t>5/5</w:t>
+            </w:r>
+            <w:r>
+              <w:rPr>
+                <w:rFonts w:ascii="Arial" w:hAnsi="Arial" w:cs="Arial" w:hint="eastAsia"/>
+              </w:rPr>
+              <w:t>/</w:t>
+            </w:r>
+            <w:r>
+              <w:rPr>
+                <w:rFonts w:ascii="Arial" w:hAnsi="Arial" w:cs="Arial"/>
+              </w:rPr>
+              <w:t>2015</w:t>
+            </w:r>
+          </w:p>
+        </w:tc>
+        <w:tc>
+          <w:tcPr>
+            <w:tcW w:w="1574" w:type="dxa"/>
+            <w:vAlign w:val="center"/>
+          </w:tcPr>
+          <w:p>
+            <w:pPr>
+              <w:spacing w:line="360" w:lineRule="auto"/>
+              <w:ind w:left="0" w:firstLine="0"/>
+              <w:rPr>
+                <w:rFonts w:ascii="Arial" w:hAnsi="Arial" w:cs="Arial"/>
+              </w:rPr>
+            </w:pPr>
+            <w:r>
+              <w:rPr>
+                <w:rFonts w:ascii="Arial" w:hAnsi="Arial" w:cs="Arial"/>
+              </w:rPr>
+              <w:t>Author</w:t>
+            </w:r>
+          </w:p>
+        </w:tc>
+        <w:tc>
+          <w:tcPr>
+            <w:tcW w:w="4218" w:type="dxa"/>
+            <w:gridSpan w:val="3"/>
+            <w:vAlign w:val="center"/>
+          </w:tcPr>
+          <w:p>
+            <w:pPr>
+              <w:spacing w:line="360" w:lineRule="auto"/>
+              <w:ind w:left="0" w:firstLine="0"/>
+              <w:rPr>
+                <w:rFonts w:ascii="Arial" w:hAnsi="Arial" w:cs="Arial"/>
+              </w:rPr>
+            </w:pPr>
+            <w:r>
+              <w:rPr>
+                <w:rFonts w:ascii="Arial" w:hAnsi="Arial" w:cs="Arial"/>
+              </w:rPr>
+              <w:t>Seokju Hong</w:t>
+            </w:r>
+          </w:p>
+        </w:tc>
+      </w:tr>
+      <w:tr>
+        <w:tc>
+          <w:tcPr>
+            <w:tcW w:w="1652" w:type="dxa"/>
+            <w:vAlign w:val="center"/>
+          </w:tcPr>
+          <w:p>
+            <w:pPr>
+              <w:spacing w:line="360" w:lineRule="auto"/>
+              <w:ind w:left="0" w:firstLine="0"/>
+              <w:rPr>
+                <w:rFonts w:ascii="Arial" w:hAnsi="Arial" w:cs="Arial"/>
+              </w:rPr>
+            </w:pPr>
+            <w:r>
+              <w:rPr>
+                <w:rFonts w:ascii="Arial" w:hAnsi="Arial" w:cs="Arial"/>
+              </w:rPr>
+              <w:t>Updated date</w:t>
+            </w:r>
+          </w:p>
+        </w:tc>
+        <w:tc>
+          <w:tcPr>
+            <w:tcW w:w="1572" w:type="dxa"/>
+            <w:vAlign w:val="center"/>
+          </w:tcPr>
+          <w:p>
+            <w:pPr>
+              <w:spacing w:line="360" w:lineRule="auto"/>
+              <w:ind w:left="0" w:firstLine="0"/>
+              <w:rPr>
+                <w:rFonts w:ascii="Arial" w:hAnsi="Arial" w:cs="Arial"/>
+              </w:rPr>
+            </w:pPr>
+            <w:r>
+              <w:rPr>
+                <w:rFonts w:ascii="Arial" w:hAnsi="Arial" w:cs="Arial"/>
+              </w:rPr>
+              <w:t>5/5</w:t>
+            </w:r>
+            <w:r>
+              <w:rPr>
+                <w:rFonts w:ascii="Arial" w:hAnsi="Arial" w:cs="Arial" w:hint="eastAsia"/>
+              </w:rPr>
+              <w:t>/</w:t>
+            </w:r>
+            <w:r>
+              <w:rPr>
+                <w:rFonts w:ascii="Arial" w:hAnsi="Arial" w:cs="Arial"/>
+              </w:rPr>
+              <w:t>2015</w:t>
+            </w:r>
+          </w:p>
+        </w:tc>
+        <w:tc>
+          <w:tcPr>
+            <w:tcW w:w="1574" w:type="dxa"/>
+            <w:vAlign w:val="center"/>
+          </w:tcPr>
+          <w:p>
+            <w:pPr>
+              <w:spacing w:line="360" w:lineRule="auto"/>
+              <w:ind w:left="0" w:firstLine="0"/>
+              <w:rPr>
+                <w:rFonts w:ascii="Arial" w:hAnsi="Arial" w:cs="Arial"/>
+              </w:rPr>
+            </w:pPr>
+            <w:r>
+              <w:rPr>
+                <w:rFonts w:ascii="Arial" w:hAnsi="Arial" w:cs="Arial"/>
+              </w:rPr>
+              <w:t>Updated by</w:t>
+            </w:r>
+          </w:p>
+        </w:tc>
+        <w:tc>
+          <w:tcPr>
+            <w:tcW w:w="1390" w:type="dxa"/>
+            <w:vAlign w:val="center"/>
+          </w:tcPr>
+          <w:p>
+            <w:pPr>
+              <w:spacing w:line="360" w:lineRule="auto"/>
+              <w:ind w:left="0" w:firstLine="0"/>
+              <w:rPr>
+                <w:rFonts w:ascii="Arial" w:hAnsi="Arial" w:cs="Arial"/>
+              </w:rPr>
+            </w:pPr>
+            <w:r>
+              <w:rPr>
+                <w:rFonts w:ascii="Arial" w:hAnsi="Arial" w:cs="Arial"/>
+              </w:rPr>
+              <w:t>Seokju Hong</w:t>
+            </w:r>
+          </w:p>
+        </w:tc>
+        <w:tc>
+          <w:tcPr>
+            <w:tcW w:w="1492" w:type="dxa"/>
+            <w:vAlign w:val="center"/>
+          </w:tcPr>
+          <w:p>
+            <w:pPr>
+              <w:spacing w:line="360" w:lineRule="auto"/>
+              <w:ind w:left="0" w:firstLine="0"/>
+              <w:rPr>
+                <w:rFonts w:ascii="Arial" w:hAnsi="Arial" w:cs="Arial"/>
+              </w:rPr>
+            </w:pPr>
+            <w:r>
+              <w:rPr>
+                <w:rFonts w:ascii="Arial" w:hAnsi="Arial" w:cs="Arial"/>
+              </w:rPr>
+              <w:t>Revision #</w:t>
+            </w:r>
+          </w:p>
+        </w:tc>
+        <w:tc>
+          <w:tcPr>
+            <w:tcW w:w="1336" w:type="dxa"/>
+            <w:vAlign w:val="center"/>
+          </w:tcPr>
+          <w:p>
+            <w:pPr>
+              <w:spacing w:line="360" w:lineRule="auto"/>
+              <w:ind w:left="0" w:firstLine="0"/>
+              <w:rPr>
+                <w:rFonts w:ascii="Arial" w:hAnsi="Arial" w:cs="Arial"/>
+              </w:rPr>
+            </w:pPr>
+            <w:r>
+              <w:rPr>
+                <w:rFonts w:ascii="Arial" w:hAnsi="Arial" w:cs="Arial"/>
+              </w:rPr>
+              <w:t>0</w:t>
+            </w:r>
+          </w:p>
+        </w:tc>
+      </w:tr>
+      <w:tr>
+        <w:tc>
+          <w:tcPr>
+            <w:tcW w:w="1652" w:type="dxa"/>
+            <w:vAlign w:val="center"/>
+          </w:tcPr>
+          <w:p>
+            <w:pPr>
+              <w:spacing w:line="360" w:lineRule="auto"/>
+              <w:ind w:left="0" w:firstLine="0"/>
+              <w:rPr>
+                <w:rFonts w:ascii="Arial" w:hAnsi="Arial" w:cs="Arial"/>
+              </w:rPr>
+            </w:pPr>
+            <w:r>
+              <w:rPr>
+                <w:rFonts w:ascii="Arial" w:hAnsi="Arial" w:cs="Arial"/>
+              </w:rPr>
+              <w:t>Priority</w:t>
+            </w:r>
+          </w:p>
+        </w:tc>
+        <w:tc>
+          <w:tcPr>
+            <w:tcW w:w="7364" w:type="dxa"/>
+            <w:gridSpan w:val="5"/>
+            <w:vAlign w:val="center"/>
+          </w:tcPr>
+          <w:p>
+            <w:pPr>
+              <w:spacing w:line="360" w:lineRule="auto"/>
+              <w:ind w:left="0" w:firstLine="0"/>
+              <w:rPr>
+                <w:rFonts w:ascii="Arial" w:hAnsi="Arial" w:cs="Arial"/>
+              </w:rPr>
+            </w:pPr>
+            <w:r>
+              <w:rPr>
+                <w:rFonts w:ascii="Arial" w:hAnsi="Arial" w:cs="Arial"/>
+              </w:rPr>
+              <w:t>Normal</w:t>
+            </w:r>
+            <w:bookmarkStart w:id="0" w:name="_GoBack"/>
+            <w:bookmarkEnd w:id="0"/>
+          </w:p>
+        </w:tc>
+      </w:tr>
+      <w:tr>
+        <w:tc>
+          <w:tcPr>
+            <w:tcW w:w="1652" w:type="dxa"/>
+            <w:vAlign w:val="center"/>
+          </w:tcPr>
+          <w:p>
+            <w:pPr>
+              <w:spacing w:line="360" w:lineRule="auto"/>
+              <w:ind w:left="0" w:firstLine="0"/>
+              <w:rPr>
+                <w:rFonts w:ascii="Arial" w:hAnsi="Arial" w:cs="Arial"/>
+              </w:rPr>
+            </w:pPr>
+            <w:r>
+              <w:rPr>
+                <w:rFonts w:ascii="Arial" w:hAnsi="Arial" w:cs="Arial"/>
+              </w:rPr>
+              <w:t>Primary actor</w:t>
+            </w:r>
+          </w:p>
+        </w:tc>
+        <w:tc>
+          <w:tcPr>
+            <w:tcW w:w="7364" w:type="dxa"/>
+            <w:gridSpan w:val="5"/>
+            <w:vAlign w:val="center"/>
+          </w:tcPr>
+          <w:p>
+            <w:pPr>
+              <w:spacing w:line="360" w:lineRule="auto"/>
+              <w:ind w:left="0" w:firstLine="0"/>
+              <w:rPr>
+                <w:rFonts w:ascii="Arial" w:hAnsi="Arial" w:cs="Arial"/>
+              </w:rPr>
+            </w:pPr>
+            <w:r>
+              <w:rPr>
+                <w:rFonts w:ascii="Arial" w:hAnsi="Arial" w:cs="Arial"/>
+              </w:rPr>
+              <w:t>CO2</w:t>
+            </w:r>
+            <w:r>
+              <w:rPr>
+                <w:rFonts w:ascii="Arial" w:hAnsi="Arial" w:cs="Arial"/>
+              </w:rPr>
+              <w:t xml:space="preserve"> sensor, SafeHome system</w:t>
+            </w:r>
+          </w:p>
+        </w:tc>
+      </w:tr>
+      <w:tr>
+        <w:tc>
+          <w:tcPr>
+            <w:tcW w:w="1652" w:type="dxa"/>
+            <w:vAlign w:val="center"/>
+          </w:tcPr>
+          <w:p>
+            <w:pPr>
+              <w:spacing w:line="360" w:lineRule="auto"/>
+              <w:ind w:left="0" w:firstLine="0"/>
+              <w:rPr>
+                <w:rFonts w:ascii="Arial" w:hAnsi="Arial" w:cs="Arial"/>
+              </w:rPr>
+            </w:pPr>
+            <w:r>
+              <w:rPr>
+                <w:rFonts w:ascii="Arial" w:hAnsi="Arial" w:cs="Arial"/>
+              </w:rPr>
+              <w:t>Title</w:t>
+            </w:r>
+          </w:p>
+        </w:tc>
+        <w:tc>
+          <w:tcPr>
+            <w:tcW w:w="7364" w:type="dxa"/>
+            <w:gridSpan w:val="5"/>
+            <w:vAlign w:val="center"/>
+          </w:tcPr>
+          <w:p>
+            <w:pPr>
+              <w:spacing w:line="360" w:lineRule="auto"/>
+              <w:ind w:left="0" w:firstLine="0"/>
+              <w:rPr>
+                <w:rFonts w:ascii="Arial" w:hAnsi="Arial" w:cs="Arial"/>
+              </w:rPr>
+            </w:pPr>
+            <w:r>
+              <w:rPr>
+                <w:rFonts w:ascii="Arial" w:hAnsi="Arial" w:cs="Arial"/>
+              </w:rPr>
+              <w:t xml:space="preserve">Detect high </w:t>
+            </w:r>
+            <w:r>
+              <w:rPr>
+                <w:rFonts w:ascii="Arial" w:hAnsi="Arial" w:cs="Arial" w:hint="eastAsia"/>
+              </w:rPr>
+              <w:t>gas concentration</w:t>
+            </w:r>
+          </w:p>
+        </w:tc>
+      </w:tr>
+      <w:tr>
+        <w:tc>
+          <w:tcPr>
+            <w:tcW w:w="1652" w:type="dxa"/>
+            <w:vAlign w:val="center"/>
+          </w:tcPr>
+          <w:p>
+            <w:pPr>
+              <w:spacing w:line="360" w:lineRule="auto"/>
+              <w:ind w:left="0" w:firstLine="0"/>
+              <w:rPr>
+                <w:rFonts w:ascii="Arial" w:hAnsi="Arial" w:cs="Arial"/>
+              </w:rPr>
+            </w:pPr>
+            <w:r>
+              <w:rPr>
+                <w:rFonts w:ascii="Arial" w:hAnsi="Arial" w:cs="Arial"/>
+              </w:rPr>
+              <w:t>Preconditions</w:t>
+            </w:r>
+          </w:p>
+        </w:tc>
+        <w:tc>
+          <w:tcPr>
+            <w:tcW w:w="7364" w:type="dxa"/>
+            <w:gridSpan w:val="5"/>
+            <w:vAlign w:val="center"/>
+          </w:tcPr>
+          <w:p>
+            <w:pPr>
+              <w:spacing w:line="360" w:lineRule="auto"/>
+              <w:rPr>
+                <w:rFonts w:ascii="Arial" w:hAnsi="Arial" w:cs="Arial" w:hint="eastAsia"/>
+              </w:rPr>
+            </w:pPr>
+            <w:r>
+              <w:rPr>
+                <w:rFonts w:ascii="Arial" w:hAnsi="Arial" w:cs="Arial" w:hint="eastAsia"/>
+              </w:rPr>
+              <w:t>The SafeHome is booted up.</w:t>
+            </w:r>
+          </w:p>
+          <w:p>
+            <w:pPr>
+              <w:spacing w:line="360" w:lineRule="auto"/>
+              <w:rPr>
+                <w:rFonts w:ascii="Arial" w:hAnsi="Arial" w:cs="Arial"/>
+              </w:rPr>
+            </w:pPr>
+            <w:r>
+              <w:rPr>
+                <w:rFonts w:ascii="Arial" w:hAnsi="Arial" w:cs="Arial"/>
+              </w:rPr>
+              <w:t>Sensing gas concentration</w:t>
+            </w:r>
+            <w:r>
+              <w:rPr>
+                <w:rFonts w:ascii="Arial" w:hAnsi="Arial" w:cs="Arial"/>
+              </w:rPr>
+              <w:t xml:space="preserve"> feature is armed.</w:t>
+            </w:r>
+          </w:p>
+        </w:tc>
+      </w:tr>
+      <w:tr>
+        <w:tc>
+          <w:tcPr>
+            <w:tcW w:w="1652" w:type="dxa"/>
+            <w:vAlign w:val="center"/>
+          </w:tcPr>
+          <w:p>
+            <w:pPr>
+              <w:spacing w:line="360" w:lineRule="auto"/>
+              <w:rPr>
+                <w:rFonts w:ascii="Arial" w:hAnsi="Arial" w:cs="Arial"/>
+              </w:rPr>
+            </w:pPr>
+            <w:r>
+              <w:rPr>
+                <w:rFonts w:ascii="Arial" w:hAnsi="Arial" w:cs="Arial" w:hint="eastAsia"/>
+              </w:rPr>
+              <w:t>Trigger</w:t>
+            </w:r>
+          </w:p>
+        </w:tc>
+        <w:tc>
+          <w:tcPr>
+            <w:tcW w:w="7364" w:type="dxa"/>
+            <w:gridSpan w:val="5"/>
+            <w:vAlign w:val="center"/>
+          </w:tcPr>
+          <w:p>
+            <w:pPr>
+              <w:spacing w:line="360" w:lineRule="auto"/>
+              <w:ind w:left="0" w:firstLine="0"/>
+              <w:rPr>
+                <w:rFonts w:ascii="Arial" w:hAnsi="Arial" w:cs="Arial" w:hint="eastAsia"/>
+              </w:rPr>
+            </w:pPr>
+          </w:p>
+        </w:tc>
+      </w:tr>
+      <w:tr>
+        <w:tc>
+          <w:tcPr>
+            <w:tcW w:w="1652" w:type="dxa"/>
+            <w:vAlign w:val="center"/>
+          </w:tcPr>
+          <w:p>
+            <w:pPr>
+              <w:spacing w:line="360" w:lineRule="auto"/>
+              <w:ind w:left="0" w:firstLine="0"/>
+              <w:rPr>
+                <w:rFonts w:ascii="Arial" w:hAnsi="Arial" w:cs="Arial"/>
+              </w:rPr>
+            </w:pPr>
+            <w:r>
+              <w:rPr>
+                <w:rFonts w:ascii="Arial" w:hAnsi="Arial" w:cs="Arial"/>
+              </w:rPr>
+              <w:t>Postconditions</w:t>
+            </w:r>
+          </w:p>
+        </w:tc>
+        <w:tc>
+          <w:tcPr>
+            <w:tcW w:w="7364" w:type="dxa"/>
+            <w:gridSpan w:val="5"/>
+            <w:vAlign w:val="center"/>
+          </w:tcPr>
+          <w:p>
+            <w:pPr>
+              <w:spacing w:line="360" w:lineRule="auto"/>
+              <w:ind w:left="0" w:firstLine="0"/>
+              <w:rPr>
+                <w:rFonts w:ascii="Arial" w:hAnsi="Arial" w:cs="Arial"/>
+              </w:rPr>
+            </w:pPr>
+            <w:r>
+              <w:rPr>
+                <w:rFonts w:ascii="Arial" w:hAnsi="Arial" w:cs="Arial"/>
+              </w:rPr>
+              <w:t>Motion detector calls alarmUser() function.</w:t>
+            </w:r>
+          </w:p>
+        </w:tc>
+      </w:tr>
+      <w:tr>
+        <w:tc>
+          <w:tcPr>
+            <w:tcW w:w="1652" w:type="dxa"/>
+            <w:vAlign w:val="center"/>
+          </w:tcPr>
+          <w:p>
+            <w:pPr>
+              <w:spacing w:line="360" w:lineRule="auto"/>
+              <w:ind w:left="0" w:firstLine="0"/>
+              <w:rPr>
+                <w:rFonts w:ascii="Arial" w:hAnsi="Arial" w:cs="Arial"/>
+              </w:rPr>
+            </w:pPr>
+            <w:r>
+              <w:rPr>
+                <w:rFonts w:ascii="Arial" w:hAnsi="Arial" w:cs="Arial"/>
+              </w:rPr>
+              <w:t>Main success scenario</w:t>
+            </w:r>
+          </w:p>
+        </w:tc>
+        <w:tc>
+          <w:tcPr>
+            <w:tcW w:w="7364" w:type="dxa"/>
+            <w:gridSpan w:val="5"/>
+            <w:vAlign w:val="center"/>
+          </w:tcPr>
+          <w:p>
+            <w:pPr>
+              <w:pStyle w:val="a3"/>
+              <w:widowControl/>
+              <w:numPr>
+                <w:ilvl w:val="0"/>
+                <w:numId w:val="25"/>
+              </w:numPr>
+              <w:wordWrap/>
+              <w:spacing w:line="360" w:lineRule="auto"/>
+              <w:ind w:leftChars="0"/>
+              <w:rPr>
+                <w:rFonts w:ascii="Arial" w:hAnsi="Arial" w:cs="Arial" w:hint="eastAsia"/>
+              </w:rPr>
+            </w:pPr>
+            <w:r>
+              <w:rPr>
+                <w:rFonts w:ascii="Arial" w:hAnsi="Arial" w:cs="Arial" w:hint="eastAsia"/>
+              </w:rPr>
+              <w:t xml:space="preserve">Strange object </w:t>
+            </w:r>
+            <w:r>
+              <w:rPr>
+                <w:rFonts w:ascii="Arial" w:hAnsi="Arial" w:cs="Arial"/>
+              </w:rPr>
+              <w:t>opens window.</w:t>
+            </w:r>
+          </w:p>
+          <w:p>
+            <w:pPr>
+              <w:pStyle w:val="a3"/>
+              <w:widowControl/>
+              <w:numPr>
+                <w:ilvl w:val="0"/>
+                <w:numId w:val="25"/>
+              </w:numPr>
+              <w:wordWrap/>
+              <w:spacing w:line="360" w:lineRule="auto"/>
+              <w:ind w:leftChars="0"/>
+              <w:rPr>
+                <w:rFonts w:ascii="Arial" w:hAnsi="Arial" w:cs="Arial"/>
+              </w:rPr>
+            </w:pPr>
+            <w:r>
+              <w:rPr>
+                <w:rFonts w:ascii="Arial" w:hAnsi="Arial" w:cs="Arial"/>
+              </w:rPr>
+              <w:t>Window sensor detects that the window is opened..</w:t>
+            </w:r>
+          </w:p>
+          <w:p>
+            <w:pPr>
+              <w:pStyle w:val="a3"/>
+              <w:widowControl/>
+              <w:numPr>
+                <w:ilvl w:val="0"/>
+                <w:numId w:val="25"/>
+              </w:numPr>
+              <w:wordWrap/>
+              <w:spacing w:line="360" w:lineRule="auto"/>
+              <w:ind w:leftChars="0"/>
+              <w:rPr>
+                <w:rFonts w:ascii="Arial" w:hAnsi="Arial" w:cs="Arial"/>
+              </w:rPr>
+            </w:pPr>
+            <w:r>
+              <w:rPr>
+                <w:rFonts w:ascii="Arial" w:hAnsi="Arial" w:cs="Arial"/>
+              </w:rPr>
+              <w:t>The motion detector calls alarmUser() function to notify user that the stranger just opened the window..</w:t>
+            </w:r>
+          </w:p>
+        </w:tc>
+      </w:tr>
+      <w:tr>
+        <w:tc>
+          <w:tcPr>
+            <w:tcW w:w="1652" w:type="dxa"/>
+            <w:vAlign w:val="center"/>
+          </w:tcPr>
+          <w:p>
+            <w:pPr>
+              <w:spacing w:line="360" w:lineRule="auto"/>
+              <w:ind w:left="0" w:firstLine="0"/>
+              <w:rPr>
+                <w:rFonts w:ascii="Arial" w:hAnsi="Arial" w:cs="Arial"/>
+              </w:rPr>
+            </w:pPr>
+            <w:r>
+              <w:rPr>
+                <w:rFonts w:ascii="Arial" w:hAnsi="Arial" w:cs="Arial"/>
+              </w:rPr>
+              <w:t>Exceptions</w:t>
+            </w:r>
+          </w:p>
+        </w:tc>
+        <w:tc>
+          <w:tcPr>
+            <w:tcW w:w="7364" w:type="dxa"/>
+            <w:gridSpan w:val="5"/>
+            <w:vAlign w:val="center"/>
+          </w:tcPr>
+          <w:p>
+            <w:pPr>
+              <w:widowControl/>
+              <w:wordWrap/>
+              <w:spacing w:line="360" w:lineRule="auto"/>
+              <w:ind w:left="0" w:firstLine="0"/>
+              <w:rPr>
+                <w:rFonts w:ascii="Arial" w:hAnsi="Arial" w:cs="Arial"/>
+              </w:rPr>
+            </w:pPr>
+            <w:r>
+              <w:rPr>
+                <w:rFonts w:ascii="Arial" w:hAnsi="Arial" w:cs="Arial"/>
+              </w:rPr>
+              <w:t>3a. User alarming feature is not armed.</w:t>
+            </w:r>
+          </w:p>
+          <w:p>
+            <w:pPr>
+              <w:pStyle w:val="a3"/>
+              <w:widowControl/>
+              <w:numPr>
+                <w:ilvl w:val="0"/>
+                <w:numId w:val="3"/>
+              </w:numPr>
+              <w:wordWrap/>
+              <w:spacing w:line="360" w:lineRule="auto"/>
+              <w:ind w:leftChars="0"/>
+              <w:rPr>
+                <w:rFonts w:ascii="Arial" w:hAnsi="Arial" w:cs="Arial"/>
+              </w:rPr>
+            </w:pPr>
+            <w:r>
+              <w:rPr>
+                <w:rFonts w:ascii="Arial" w:hAnsi="Arial" w:cs="Arial" w:hint="eastAsia"/>
+              </w:rPr>
+              <w:t>Abort alarming user.</w:t>
             </w:r>
           </w:p>
         </w:tc>
@@ -11819,6 +13508,95 @@
     </w:lvl>
   </w:abstractNum>
   <w:abstractNum w:abstractNumId="2">
+    <w:nsid w:val="17DB723C"/>
+    <w:multiLevelType w:val="hybridMultilevel"/>
+    <w:tmpl w:val="A9D8395E"/>
+    <w:lvl w:ilvl="0" w:tplc="5300BC48">
+      <w:start w:val="1"/>
+      <w:numFmt w:val="decimal"/>
+      <w:lvlText w:val="%1."/>
+      <w:lvlJc w:val="left"/>
+      <w:pPr>
+        <w:ind w:left="397" w:hanging="397"/>
+      </w:pPr>
+      <w:rPr>
+        <w:rFonts w:hint="default"/>
+      </w:rPr>
+    </w:lvl>
+    <w:lvl w:ilvl="1" w:tplc="04090019" w:tentative="1">
+      <w:start w:val="1"/>
+      <w:numFmt w:val="upperLetter"/>
+      <w:lvlText w:val="%2."/>
+      <w:lvlJc w:val="left"/>
+      <w:pPr>
+        <w:ind w:left="1200" w:hanging="400"/>
+      </w:pPr>
+    </w:lvl>
+    <w:lvl w:ilvl="2" w:tplc="0409001B" w:tentative="1">
+      <w:start w:val="1"/>
+      <w:numFmt w:val="lowerRoman"/>
+      <w:lvlText w:val="%3."/>
+      <w:lvlJc w:val="right"/>
+      <w:pPr>
+        <w:ind w:left="1600" w:hanging="400"/>
+      </w:pPr>
+    </w:lvl>
+    <w:lvl w:ilvl="3" w:tplc="0409000F" w:tentative="1">
+      <w:start w:val="1"/>
+      <w:numFmt w:val="decimal"/>
+      <w:lvlText w:val="%4."/>
+      <w:lvlJc w:val="left"/>
+      <w:pPr>
+        <w:ind w:left="2000" w:hanging="400"/>
+      </w:pPr>
+    </w:lvl>
+    <w:lvl w:ilvl="4" w:tplc="04090019" w:tentative="1">
+      <w:start w:val="1"/>
+      <w:numFmt w:val="upperLetter"/>
+      <w:lvlText w:val="%5."/>
+      <w:lvlJc w:val="left"/>
+      <w:pPr>
+        <w:ind w:left="2400" w:hanging="400"/>
+      </w:pPr>
+    </w:lvl>
+    <w:lvl w:ilvl="5" w:tplc="0409001B" w:tentative="1">
+      <w:start w:val="1"/>
+      <w:numFmt w:val="lowerRoman"/>
+      <w:lvlText w:val="%6."/>
+      <w:lvlJc w:val="right"/>
+      <w:pPr>
+        <w:ind w:left="2800" w:hanging="400"/>
+      </w:pPr>
+    </w:lvl>
+    <w:lvl w:ilvl="6" w:tplc="0409000F" w:tentative="1">
+      <w:start w:val="1"/>
+      <w:numFmt w:val="decimal"/>
+      <w:lvlText w:val="%7."/>
+      <w:lvlJc w:val="left"/>
+      <w:pPr>
+        <w:ind w:left="3200" w:hanging="400"/>
+      </w:pPr>
+    </w:lvl>
+    <w:lvl w:ilvl="7" w:tplc="04090019" w:tentative="1">
+      <w:start w:val="1"/>
+      <w:numFmt w:val="upperLetter"/>
+      <w:lvlText w:val="%8."/>
+      <w:lvlJc w:val="left"/>
+      <w:pPr>
+        <w:ind w:left="3600" w:hanging="400"/>
+      </w:pPr>
+    </w:lvl>
+    <w:lvl w:ilvl="8" w:tplc="0409001B" w:tentative="1">
+      <w:start w:val="1"/>
+      <w:numFmt w:val="lowerRoman"/>
+      <w:lvlText w:val="%9."/>
+      <w:lvlJc w:val="right"/>
+      <w:pPr>
+        <w:ind w:left="4000" w:hanging="400"/>
+      </w:pPr>
+    </w:lvl>
+  </w:abstractNum>
+  <w:abstractNum w:abstractNumId="3">
     <w:nsid w:val="19B1454A"/>
     <w:multiLevelType w:val="hybridMultilevel"/>
     <w:tmpl w:val="EDC4401E"/>
@@ -11907,7 +13685,7 @@
       </w:pPr>
     </w:lvl>
   </w:abstractNum>
-  <w:abstractNum w:abstractNumId="3">
+  <w:abstractNum w:abstractNumId="4">
     <w:nsid w:val="1C9E113E"/>
     <w:multiLevelType w:val="hybridMultilevel"/>
     <w:tmpl w:val="EDC4401E"/>
@@ -11996,7 +13774,7 @@
       </w:pPr>
     </w:lvl>
   </w:abstractNum>
-  <w:abstractNum w:abstractNumId="4">
+  <w:abstractNum w:abstractNumId="5">
     <w:nsid w:val="1FE37A1A"/>
     <w:multiLevelType w:val="hybridMultilevel"/>
     <w:tmpl w:val="EDC4401E"/>
@@ -12085,7 +13863,96 @@
       </w:pPr>
     </w:lvl>
   </w:abstractNum>
-  <w:abstractNum w:abstractNumId="5">
+  <w:abstractNum w:abstractNumId="6">
+    <w:nsid w:val="23B04532"/>
+    <w:multiLevelType w:val="hybridMultilevel"/>
+    <w:tmpl w:val="EDC4401E"/>
+    <w:lvl w:ilvl="0" w:tplc="B1628DEA">
+      <w:start w:val="1"/>
+      <w:numFmt w:val="decimal"/>
+      <w:lvlText w:val="%1."/>
+      <w:lvlJc w:val="left"/>
+      <w:pPr>
+        <w:ind w:left="357" w:hanging="357"/>
+      </w:pPr>
+      <w:rPr>
+        <w:rFonts w:hint="default"/>
+      </w:rPr>
+    </w:lvl>
+    <w:lvl w:ilvl="1" w:tplc="04090019" w:tentative="1">
+      <w:start w:val="1"/>
+      <w:numFmt w:val="upperLetter"/>
+      <w:lvlText w:val="%2."/>
+      <w:lvlJc w:val="left"/>
+      <w:pPr>
+        <w:ind w:left="1200" w:hanging="400"/>
+      </w:pPr>
+    </w:lvl>
+    <w:lvl w:ilvl="2" w:tplc="0409001B" w:tentative="1">
+      <w:start w:val="1"/>
+      <w:numFmt w:val="lowerRoman"/>
+      <w:lvlText w:val="%3."/>
+      <w:lvlJc w:val="right"/>
+      <w:pPr>
+        <w:ind w:left="1600" w:hanging="400"/>
+      </w:pPr>
+    </w:lvl>
+    <w:lvl w:ilvl="3" w:tplc="0409000F" w:tentative="1">
+      <w:start w:val="1"/>
+      <w:numFmt w:val="decimal"/>
+      <w:lvlText w:val="%4."/>
+      <w:lvlJc w:val="left"/>
+      <w:pPr>
+        <w:ind w:left="2000" w:hanging="400"/>
+      </w:pPr>
+    </w:lvl>
+    <w:lvl w:ilvl="4" w:tplc="04090019" w:tentative="1">
+      <w:start w:val="1"/>
+      <w:numFmt w:val="upperLetter"/>
+      <w:lvlText w:val="%5."/>
+      <w:lvlJc w:val="left"/>
+      <w:pPr>
+        <w:ind w:left="2400" w:hanging="400"/>
+      </w:pPr>
+    </w:lvl>
+    <w:lvl w:ilvl="5" w:tplc="0409001B" w:tentative="1">
+      <w:start w:val="1"/>
+      <w:numFmt w:val="lowerRoman"/>
+      <w:lvlText w:val="%6."/>
+      <w:lvlJc w:val="right"/>
+      <w:pPr>
+        <w:ind w:left="2800" w:hanging="400"/>
+      </w:pPr>
+    </w:lvl>
+    <w:lvl w:ilvl="6" w:tplc="0409000F" w:tentative="1">
+      <w:start w:val="1"/>
+      <w:numFmt w:val="decimal"/>
+      <w:lvlText w:val="%7."/>
+      <w:lvlJc w:val="left"/>
+      <w:pPr>
+        <w:ind w:left="3200" w:hanging="400"/>
+      </w:pPr>
+    </w:lvl>
+    <w:lvl w:ilvl="7" w:tplc="04090019" w:tentative="1">
+      <w:start w:val="1"/>
+      <w:numFmt w:val="upperLetter"/>
+      <w:lvlText w:val="%8."/>
+      <w:lvlJc w:val="left"/>
+      <w:pPr>
+        <w:ind w:left="3600" w:hanging="400"/>
+      </w:pPr>
+    </w:lvl>
+    <w:lvl w:ilvl="8" w:tplc="0409001B" w:tentative="1">
+      <w:start w:val="1"/>
+      <w:numFmt w:val="lowerRoman"/>
+      <w:lvlText w:val="%9."/>
+      <w:lvlJc w:val="right"/>
+      <w:pPr>
+        <w:ind w:left="4000" w:hanging="400"/>
+      </w:pPr>
+    </w:lvl>
+  </w:abstractNum>
+  <w:abstractNum w:abstractNumId="7">
     <w:nsid w:val="272332ED"/>
     <w:multiLevelType w:val="multilevel"/>
     <w:tmpl w:val="0409001F"/>
@@ -12199,7 +14066,7 @@
       </w:pPr>
     </w:lvl>
   </w:abstractNum>
-  <w:abstractNum w:abstractNumId="6">
+  <w:abstractNum w:abstractNumId="8">
     <w:nsid w:val="2882392C"/>
     <w:multiLevelType w:val="hybridMultilevel"/>
     <w:tmpl w:val="A9D8395E"/>
@@ -12288,7 +14155,7 @@
       </w:pPr>
     </w:lvl>
   </w:abstractNum>
-  <w:abstractNum w:abstractNumId="7">
+  <w:abstractNum w:abstractNumId="9">
     <w:nsid w:val="2FEF0F1C"/>
     <w:multiLevelType w:val="hybridMultilevel"/>
     <w:tmpl w:val="E8581314"/>
@@ -12377,7 +14244,7 @@
       </w:pPr>
     </w:lvl>
   </w:abstractNum>
-  <w:abstractNum w:abstractNumId="8">
+  <w:abstractNum w:abstractNumId="10">
     <w:nsid w:val="31041522"/>
     <w:multiLevelType w:val="hybridMultilevel"/>
     <w:tmpl w:val="E7126168"/>
@@ -12466,7 +14333,96 @@
       </w:pPr>
     </w:lvl>
   </w:abstractNum>
-  <w:abstractNum w:abstractNumId="9">
+  <w:abstractNum w:abstractNumId="11">
+    <w:nsid w:val="361C1169"/>
+    <w:multiLevelType w:val="hybridMultilevel"/>
+    <w:tmpl w:val="EDC4401E"/>
+    <w:lvl w:ilvl="0" w:tplc="B1628DEA">
+      <w:start w:val="1"/>
+      <w:numFmt w:val="decimal"/>
+      <w:lvlText w:val="%1."/>
+      <w:lvlJc w:val="left"/>
+      <w:pPr>
+        <w:ind w:left="357" w:hanging="357"/>
+      </w:pPr>
+      <w:rPr>
+        <w:rFonts w:hint="default"/>
+      </w:rPr>
+    </w:lvl>
+    <w:lvl w:ilvl="1" w:tplc="04090019" w:tentative="1">
+      <w:start w:val="1"/>
+      <w:numFmt w:val="upperLetter"/>
+      <w:lvlText w:val="%2."/>
+      <w:lvlJc w:val="left"/>
+      <w:pPr>
+        <w:ind w:left="1200" w:hanging="400"/>
+      </w:pPr>
+    </w:lvl>
+    <w:lvl w:ilvl="2" w:tplc="0409001B" w:tentative="1">
+      <w:start w:val="1"/>
+      <w:numFmt w:val="lowerRoman"/>
+      <w:lvlText w:val="%3."/>
+      <w:lvlJc w:val="right"/>
+      <w:pPr>
+        <w:ind w:left="1600" w:hanging="400"/>
+      </w:pPr>
+    </w:lvl>
+    <w:lvl w:ilvl="3" w:tplc="0409000F" w:tentative="1">
+      <w:start w:val="1"/>
+      <w:numFmt w:val="decimal"/>
+      <w:lvlText w:val="%4."/>
+      <w:lvlJc w:val="left"/>
+      <w:pPr>
+        <w:ind w:left="2000" w:hanging="400"/>
+      </w:pPr>
+    </w:lvl>
+    <w:lvl w:ilvl="4" w:tplc="04090019" w:tentative="1">
+      <w:start w:val="1"/>
+      <w:numFmt w:val="upperLetter"/>
+      <w:lvlText w:val="%5."/>
+      <w:lvlJc w:val="left"/>
+      <w:pPr>
+        <w:ind w:left="2400" w:hanging="400"/>
+      </w:pPr>
+    </w:lvl>
+    <w:lvl w:ilvl="5" w:tplc="0409001B" w:tentative="1">
+      <w:start w:val="1"/>
+      <w:numFmt w:val="lowerRoman"/>
+      <w:lvlText w:val="%6."/>
+      <w:lvlJc w:val="right"/>
+      <w:pPr>
+        <w:ind w:left="2800" w:hanging="400"/>
+      </w:pPr>
+    </w:lvl>
+    <w:lvl w:ilvl="6" w:tplc="0409000F" w:tentative="1">
+      <w:start w:val="1"/>
+      <w:numFmt w:val="decimal"/>
+      <w:lvlText w:val="%7."/>
+      <w:lvlJc w:val="left"/>
+      <w:pPr>
+        <w:ind w:left="3200" w:hanging="400"/>
+      </w:pPr>
+    </w:lvl>
+    <w:lvl w:ilvl="7" w:tplc="04090019" w:tentative="1">
+      <w:start w:val="1"/>
+      <w:numFmt w:val="upperLetter"/>
+      <w:lvlText w:val="%8."/>
+      <w:lvlJc w:val="left"/>
+      <w:pPr>
+        <w:ind w:left="3600" w:hanging="400"/>
+      </w:pPr>
+    </w:lvl>
+    <w:lvl w:ilvl="8" w:tplc="0409001B" w:tentative="1">
+      <w:start w:val="1"/>
+      <w:numFmt w:val="lowerRoman"/>
+      <w:lvlText w:val="%9."/>
+      <w:lvlJc w:val="right"/>
+      <w:pPr>
+        <w:ind w:left="4000" w:hanging="400"/>
+      </w:pPr>
+    </w:lvl>
+  </w:abstractNum>
+  <w:abstractNum w:abstractNumId="12">
     <w:nsid w:val="38E8579D"/>
     <w:multiLevelType w:val="hybridMultilevel"/>
     <w:tmpl w:val="A9D8395E"/>
@@ -12555,7 +14511,7 @@
       </w:pPr>
     </w:lvl>
   </w:abstractNum>
-  <w:abstractNum w:abstractNumId="10">
+  <w:abstractNum w:abstractNumId="13">
     <w:nsid w:val="441655AA"/>
     <w:multiLevelType w:val="hybridMultilevel"/>
     <w:tmpl w:val="EDC4401E"/>
@@ -12644,7 +14600,7 @@
       </w:pPr>
     </w:lvl>
   </w:abstractNum>
-  <w:abstractNum w:abstractNumId="11">
+  <w:abstractNum w:abstractNumId="14">
     <w:nsid w:val="47496DD4"/>
     <w:multiLevelType w:val="hybridMultilevel"/>
     <w:tmpl w:val="3CE8DFC6"/>
@@ -12757,7 +14713,7 @@
       </w:rPr>
     </w:lvl>
   </w:abstractNum>
-  <w:abstractNum w:abstractNumId="12">
+  <w:abstractNum w:abstractNumId="15">
     <w:nsid w:val="4A2E0344"/>
     <w:multiLevelType w:val="hybridMultilevel"/>
     <w:tmpl w:val="EDC4401E"/>
@@ -12846,7 +14802,7 @@
       </w:pPr>
     </w:lvl>
   </w:abstractNum>
-  <w:abstractNum w:abstractNumId="13">
+  <w:abstractNum w:abstractNumId="16">
     <w:nsid w:val="5D821FDC"/>
     <w:multiLevelType w:val="hybridMultilevel"/>
     <w:tmpl w:val="DE08563A"/>
@@ -12935,7 +14891,7 @@
       </w:pPr>
     </w:lvl>
   </w:abstractNum>
-  <w:abstractNum w:abstractNumId="14">
+  <w:abstractNum w:abstractNumId="17">
     <w:nsid w:val="66016E4F"/>
     <w:multiLevelType w:val="hybridMultilevel"/>
     <w:tmpl w:val="EDC4401E"/>
@@ -13024,7 +14980,7 @@
       </w:pPr>
     </w:lvl>
   </w:abstractNum>
-  <w:abstractNum w:abstractNumId="15">
+  <w:abstractNum w:abstractNumId="18">
     <w:nsid w:val="67795EE7"/>
     <w:multiLevelType w:val="hybridMultilevel"/>
     <w:tmpl w:val="A9D8395E"/>
@@ -13113,7 +15069,7 @@
       </w:pPr>
     </w:lvl>
   </w:abstractNum>
-  <w:abstractNum w:abstractNumId="16">
+  <w:abstractNum w:abstractNumId="19">
     <w:nsid w:val="6BA43C95"/>
     <w:multiLevelType w:val="hybridMultilevel"/>
     <w:tmpl w:val="EDC4401E"/>
@@ -13202,7 +15158,7 @@
       </w:pPr>
     </w:lvl>
   </w:abstractNum>
-  <w:abstractNum w:abstractNumId="17">
+  <w:abstractNum w:abstractNumId="20">
     <w:nsid w:val="6BE32FC7"/>
     <w:multiLevelType w:val="hybridMultilevel"/>
     <w:tmpl w:val="A5B81556"/>
@@ -13291,7 +15247,7 @@
       </w:pPr>
     </w:lvl>
   </w:abstractNum>
-  <w:abstractNum w:abstractNumId="18">
+  <w:abstractNum w:abstractNumId="21">
     <w:nsid w:val="6F9D2874"/>
     <w:multiLevelType w:val="hybridMultilevel"/>
     <w:tmpl w:val="EDC4401E"/>
@@ -13380,7 +15336,7 @@
       </w:pPr>
     </w:lvl>
   </w:abstractNum>
-  <w:abstractNum w:abstractNumId="19">
+  <w:abstractNum w:abstractNumId="22">
     <w:nsid w:val="710F1EA0"/>
     <w:multiLevelType w:val="hybridMultilevel"/>
     <w:tmpl w:val="EDC4401E"/>
@@ -13469,7 +15425,7 @@
       </w:pPr>
     </w:lvl>
   </w:abstractNum>
-  <w:abstractNum w:abstractNumId="20">
+  <w:abstractNum w:abstractNumId="23">
     <w:nsid w:val="796266F8"/>
     <w:multiLevelType w:val="hybridMultilevel"/>
     <w:tmpl w:val="EDC4401E"/>
@@ -13558,7 +15514,7 @@
       </w:pPr>
     </w:lvl>
   </w:abstractNum>
-  <w:abstractNum w:abstractNumId="21">
+  <w:abstractNum w:abstractNumId="24">
     <w:nsid w:val="7E985C28"/>
     <w:multiLevelType w:val="hybridMultilevel"/>
     <w:tmpl w:val="A9D8395E"/>
@@ -13648,70 +15604,79 @@
     </w:lvl>
   </w:abstractNum>
   <w:num w:numId="1">
+    <w:abstractNumId w:val="20"/>
+  </w:num>
+  <w:num w:numId="2">
+    <w:abstractNumId w:val="19"/>
+  </w:num>
+  <w:num w:numId="3">
+    <w:abstractNumId w:val="14"/>
+  </w:num>
+  <w:num w:numId="4">
+    <w:abstractNumId w:val="5"/>
+  </w:num>
+  <w:num w:numId="5">
+    <w:abstractNumId w:val="3"/>
+  </w:num>
+  <w:num w:numId="6">
+    <w:abstractNumId w:val="7"/>
+  </w:num>
+  <w:num w:numId="7">
     <w:abstractNumId w:val="17"/>
   </w:num>
-  <w:num w:numId="2">
+  <w:num w:numId="8">
+    <w:abstractNumId w:val="15"/>
+  </w:num>
+  <w:num w:numId="9">
+    <w:abstractNumId w:val="9"/>
+  </w:num>
+  <w:num w:numId="10">
     <w:abstractNumId w:val="16"/>
   </w:num>
-  <w:num w:numId="3">
-    <w:abstractNumId w:val="11"/>
+  <w:num w:numId="11">
+    <w:abstractNumId w:val="24"/>
   </w:num>
-  <w:num w:numId="4">
+  <w:num w:numId="12">
     <w:abstractNumId w:val="4"/>
   </w:num>
-  <w:num w:numId="5">
-    <w:abstractNumId w:val="2"/>
+  <w:num w:numId="13">
+    <w:abstractNumId w:val="10"/>
   </w:num>
-  <w:num w:numId="6">
-    <w:abstractNumId w:val="5"/>
-  </w:num>
-  <w:num w:numId="7">
-    <w:abstractNumId w:val="14"/>
-  </w:num>
-  <w:num w:numId="8">
+  <w:num w:numId="14">
     <w:abstractNumId w:val="12"/>
   </w:num>
-  <w:num w:numId="9">
-    <w:abstractNumId w:val="7"/>
+  <w:num w:numId="15">
+    <w:abstractNumId w:val="21"/>
   </w:num>
-  <w:num w:numId="10">
+  <w:num w:numId="16">
     <w:abstractNumId w:val="13"/>
   </w:num>
-  <w:num w:numId="11">
-    <w:abstractNumId w:val="21"/>
-  </w:num>
-  <w:num w:numId="12">
-    <w:abstractNumId w:val="3"/>
-  </w:num>
-  <w:num w:numId="13">
+  <w:num w:numId="17">
     <w:abstractNumId w:val="8"/>
-  </w:num>
-  <w:num w:numId="14">
-    <w:abstractNumId w:val="9"/>
-  </w:num>
-  <w:num w:numId="15">
-    <w:abstractNumId w:val="18"/>
-  </w:num>
-  <w:num w:numId="16">
-    <w:abstractNumId w:val="10"/>
-  </w:num>
-  <w:num w:numId="17">
-    <w:abstractNumId w:val="6"/>
   </w:num>
   <w:num w:numId="18">
     <w:abstractNumId w:val="1"/>
   </w:num>
   <w:num w:numId="19">
-    <w:abstractNumId w:val="20"/>
+    <w:abstractNumId w:val="23"/>
   </w:num>
   <w:num w:numId="20">
-    <w:abstractNumId w:val="19"/>
+    <w:abstractNumId w:val="22"/>
   </w:num>
   <w:num w:numId="21">
-    <w:abstractNumId w:val="15"/>
+    <w:abstractNumId w:val="18"/>
   </w:num>
   <w:num w:numId="22">
     <w:abstractNumId w:val="0"/>
+  </w:num>
+  <w:num w:numId="23">
+    <w:abstractNumId w:val="2"/>
+  </w:num>
+  <w:num w:numId="24">
+    <w:abstractNumId w:val="11"/>
+  </w:num>
+  <w:num w:numId="25">
+    <w:abstractNumId w:val="6"/>
   </w:num>
 </w:numbering>
 </file>

</xml_diff>